<commit_message>
Added design patterns title
</commit_message>
<xml_diff>
--- a/Docs/SystemDesign.docx
+++ b/Docs/SystemDesign.docx
@@ -11,7 +11,8 @@
           <w:lang w:val="en-US"/>
         </w:rPr>
       </w:pPr>
-      <w:bookmarkStart w:id="0" w:name="_Toc7065"/>
+      <w:bookmarkStart w:id="0" w:name="_Toc23389"/>
+      <w:bookmarkStart w:id="1" w:name="_Toc3531"/>
       <w:r>
         <w:rPr>
           <w:rFonts w:hint="default"/>
@@ -20,90 +21,7 @@
         <w:t>System Design</w:t>
       </w:r>
       <w:bookmarkEnd w:id="0"/>
-    </w:p>
-    <w:p>
-      <w:pPr>
-        <w:pStyle w:val="9"/>
-        <w:tabs>
-          <w:tab w:val="right" w:leader="dot" w:pos="8306"/>
-        </w:tabs>
-      </w:pPr>
-      <w:bookmarkStart w:id="13" w:name="_GoBack"/>
-      <w:bookmarkEnd w:id="13"/>
-      <w:r>
-        <w:rPr>
-          <w:rFonts w:hint="default"/>
-          <w:lang w:val="en-US"/>
-        </w:rPr>
-        <w:fldChar w:fldCharType="begin"/>
-      </w:r>
-      <w:r>
-        <w:rPr>
-          <w:rFonts w:hint="default"/>
-          <w:lang w:val="en-US"/>
-        </w:rPr>
-        <w:instrText xml:space="preserve">TOC \o "1-3" \h \u </w:instrText>
-      </w:r>
-      <w:r>
-        <w:rPr>
-          <w:rFonts w:hint="default"/>
-          <w:lang w:val="en-US"/>
-        </w:rPr>
-        <w:fldChar w:fldCharType="separate"/>
-      </w:r>
-      <w:r>
-        <w:rPr>
-          <w:rFonts w:hint="default"/>
-          <w:lang w:val="en-US"/>
-        </w:rPr>
-        <w:fldChar w:fldCharType="begin"/>
-      </w:r>
-      <w:r>
-        <w:rPr>
-          <w:rFonts w:hint="default"/>
-          <w:lang w:val="en-US"/>
-        </w:rPr>
-        <w:instrText xml:space="preserve"> HYPERLINK \l _Toc7065 </w:instrText>
-      </w:r>
-      <w:r>
-        <w:rPr>
-          <w:rFonts w:hint="default"/>
-          <w:lang w:val="en-US"/>
-        </w:rPr>
-        <w:fldChar w:fldCharType="separate"/>
-      </w:r>
-      <w:r>
-        <w:rPr>
-          <w:rFonts w:hint="default"/>
-          <w:lang w:val="en-US"/>
-        </w:rPr>
-        <w:t>System Design</w:t>
-      </w:r>
-      <w:r>
-        <w:tab/>
-      </w:r>
-      <w:r>
-        <w:fldChar w:fldCharType="begin"/>
-      </w:r>
-      <w:r>
-        <w:instrText xml:space="preserve"> PAGEREF _Toc7065 \h </w:instrText>
-      </w:r>
-      <w:r>
-        <w:fldChar w:fldCharType="separate"/>
-      </w:r>
-      <w:r>
-        <w:t>1</w:t>
-      </w:r>
-      <w:r>
-        <w:fldChar w:fldCharType="end"/>
-      </w:r>
-      <w:r>
-        <w:rPr>
-          <w:rFonts w:hint="default"/>
-          <w:lang w:val="en-US"/>
-        </w:rPr>
-        <w:fldChar w:fldCharType="end"/>
-      </w:r>
+      <w:bookmarkEnd w:id="1"/>
     </w:p>
     <w:p>
       <w:pPr>
@@ -124,21 +42,42 @@
           <w:rFonts w:hint="default"/>
           <w:lang w:val="en-US"/>
         </w:rPr>
-        <w:instrText xml:space="preserve"> HYPERLINK \l _Toc20111 </w:instrText>
-      </w:r>
-      <w:r>
-        <w:rPr>
-          <w:rFonts w:hint="default"/>
-          <w:lang w:val="en-US"/>
-        </w:rPr>
-        <w:fldChar w:fldCharType="separate"/>
-      </w:r>
-      <w:r>
-        <w:rPr>
-          <w:rFonts w:hint="default"/>
-          <w:lang w:val="en-US"/>
-        </w:rPr>
-        <w:t>DRY</w:t>
+        <w:instrText xml:space="preserve">TOC \o "1-4" \h \u </w:instrText>
+      </w:r>
+      <w:r>
+        <w:rPr>
+          <w:rFonts w:hint="default"/>
+          <w:lang w:val="en-US"/>
+        </w:rPr>
+        <w:fldChar w:fldCharType="separate"/>
+      </w:r>
+      <w:r>
+        <w:rPr>
+          <w:rFonts w:hint="default"/>
+          <w:lang w:val="en-US"/>
+        </w:rPr>
+        <w:fldChar w:fldCharType="begin"/>
+      </w:r>
+      <w:r>
+        <w:rPr>
+          <w:rFonts w:hint="default"/>
+          <w:lang w:val="en-US"/>
+        </w:rPr>
+        <w:instrText xml:space="preserve"> HYPERLINK \l _Toc3531 </w:instrText>
+      </w:r>
+      <w:r>
+        <w:rPr>
+          <w:rFonts w:hint="default"/>
+          <w:lang w:val="en-US"/>
+        </w:rPr>
+        <w:fldChar w:fldCharType="separate"/>
+      </w:r>
+      <w:r>
+        <w:rPr>
+          <w:rFonts w:hint="default"/>
+          <w:lang w:val="en-US"/>
+        </w:rPr>
+        <w:t>System Design</w:t>
       </w:r>
       <w:r>
         <w:tab/>
@@ -147,68 +86,7 @@
         <w:fldChar w:fldCharType="begin"/>
       </w:r>
       <w:r>
-        <w:instrText xml:space="preserve"> PAGEREF _Toc20111 \h </w:instrText>
-      </w:r>
-      <w:r>
-        <w:fldChar w:fldCharType="separate"/>
-      </w:r>
-      <w:r>
-        <w:t>1</w:t>
-      </w:r>
-      <w:r>
-        <w:fldChar w:fldCharType="end"/>
-      </w:r>
-      <w:r>
-        <w:rPr>
-          <w:rFonts w:hint="default"/>
-          <w:lang w:val="en-US"/>
-        </w:rPr>
-        <w:fldChar w:fldCharType="end"/>
-      </w:r>
-    </w:p>
-    <w:p>
-      <w:pPr>
-        <w:pStyle w:val="10"/>
-        <w:tabs>
-          <w:tab w:val="right" w:leader="dot" w:pos="8306"/>
-        </w:tabs>
-      </w:pPr>
-      <w:r>
-        <w:rPr>
-          <w:rFonts w:hint="default"/>
-          <w:lang w:val="en-US"/>
-        </w:rPr>
-        <w:fldChar w:fldCharType="begin"/>
-      </w:r>
-      <w:r>
-        <w:rPr>
-          <w:rFonts w:hint="default"/>
-          <w:lang w:val="en-US"/>
-        </w:rPr>
-        <w:instrText xml:space="preserve"> HYPERLINK \l _Toc31425 </w:instrText>
-      </w:r>
-      <w:r>
-        <w:rPr>
-          <w:rFonts w:hint="default"/>
-          <w:lang w:val="en-US"/>
-        </w:rPr>
-        <w:fldChar w:fldCharType="separate"/>
-      </w:r>
-      <w:r>
-        <w:rPr>
-          <w:rFonts w:hint="default"/>
-          <w:lang w:val="en-US"/>
-        </w:rPr>
-        <w:t>SOLID</w:t>
-      </w:r>
-      <w:r>
-        <w:tab/>
-      </w:r>
-      <w:r>
-        <w:fldChar w:fldCharType="begin"/>
-      </w:r>
-      <w:r>
-        <w:instrText xml:space="preserve"> PAGEREF _Toc31425 \h </w:instrText>
+        <w:instrText xml:space="preserve"> PAGEREF _Toc3531 \h </w:instrText>
       </w:r>
       <w:r>
         <w:fldChar w:fldCharType="separate"/>
@@ -246,21 +124,21 @@
           <w:rFonts w:hint="default"/>
           <w:lang w:val="en-US"/>
         </w:rPr>
-        <w:instrText xml:space="preserve"> HYPERLINK \l _Toc9054 </w:instrText>
-      </w:r>
-      <w:r>
-        <w:rPr>
-          <w:rFonts w:hint="default"/>
-          <w:lang w:val="en-US"/>
-        </w:rPr>
-        <w:fldChar w:fldCharType="separate"/>
-      </w:r>
-      <w:r>
-        <w:rPr>
-          <w:rFonts w:hint="default"/>
-          <w:lang w:val="en-US"/>
-        </w:rPr>
-        <w:t>Single Responsibility Principle</w:t>
+        <w:instrText xml:space="preserve"> HYPERLINK \l _Toc7120 </w:instrText>
+      </w:r>
+      <w:r>
+        <w:rPr>
+          <w:rFonts w:hint="default"/>
+          <w:lang w:val="en-US"/>
+        </w:rPr>
+        <w:fldChar w:fldCharType="separate"/>
+      </w:r>
+      <w:r>
+        <w:rPr>
+          <w:rFonts w:hint="default"/>
+          <w:lang w:val="en-US"/>
+        </w:rPr>
+        <w:t>DRY</w:t>
       </w:r>
       <w:r>
         <w:tab/>
@@ -269,13 +147,13 @@
         <w:fldChar w:fldCharType="begin"/>
       </w:r>
       <w:r>
-        <w:instrText xml:space="preserve"> PAGEREF _Toc9054 \h </w:instrText>
-      </w:r>
-      <w:r>
-        <w:fldChar w:fldCharType="separate"/>
-      </w:r>
-      <w:r>
-        <w:t>1</w:t>
+        <w:instrText xml:space="preserve"> PAGEREF _Toc7120 \h </w:instrText>
+      </w:r>
+      <w:r>
+        <w:fldChar w:fldCharType="separate"/>
+      </w:r>
+      <w:r>
+        <w:t>2</w:t>
       </w:r>
       <w:r>
         <w:fldChar w:fldCharType="end"/>
@@ -307,7 +185,129 @@
           <w:rFonts w:hint="default"/>
           <w:lang w:val="en-US"/>
         </w:rPr>
-        <w:instrText xml:space="preserve"> HYPERLINK \l _Toc27806 </w:instrText>
+        <w:instrText xml:space="preserve"> HYPERLINK \l _Toc28676 </w:instrText>
+      </w:r>
+      <w:r>
+        <w:rPr>
+          <w:rFonts w:hint="default"/>
+          <w:lang w:val="en-US"/>
+        </w:rPr>
+        <w:fldChar w:fldCharType="separate"/>
+      </w:r>
+      <w:r>
+        <w:rPr>
+          <w:rFonts w:hint="default"/>
+          <w:lang w:val="en-US"/>
+        </w:rPr>
+        <w:t>SOLID</w:t>
+      </w:r>
+      <w:r>
+        <w:tab/>
+      </w:r>
+      <w:r>
+        <w:fldChar w:fldCharType="begin"/>
+      </w:r>
+      <w:r>
+        <w:instrText xml:space="preserve"> PAGEREF _Toc28676 \h </w:instrText>
+      </w:r>
+      <w:r>
+        <w:fldChar w:fldCharType="separate"/>
+      </w:r>
+      <w:r>
+        <w:t>2</w:t>
+      </w:r>
+      <w:r>
+        <w:fldChar w:fldCharType="end"/>
+      </w:r>
+      <w:r>
+        <w:rPr>
+          <w:rFonts w:hint="default"/>
+          <w:lang w:val="en-US"/>
+        </w:rPr>
+        <w:fldChar w:fldCharType="end"/>
+      </w:r>
+    </w:p>
+    <w:p>
+      <w:pPr>
+        <w:pStyle w:val="12"/>
+        <w:tabs>
+          <w:tab w:val="right" w:leader="dot" w:pos="8306"/>
+        </w:tabs>
+      </w:pPr>
+      <w:r>
+        <w:rPr>
+          <w:rFonts w:hint="default"/>
+          <w:lang w:val="en-US"/>
+        </w:rPr>
+        <w:fldChar w:fldCharType="begin"/>
+      </w:r>
+      <w:r>
+        <w:rPr>
+          <w:rFonts w:hint="default"/>
+          <w:lang w:val="en-US"/>
+        </w:rPr>
+        <w:instrText xml:space="preserve"> HYPERLINK \l _Toc4820 </w:instrText>
+      </w:r>
+      <w:r>
+        <w:rPr>
+          <w:rFonts w:hint="default"/>
+          <w:lang w:val="en-US"/>
+        </w:rPr>
+        <w:fldChar w:fldCharType="separate"/>
+      </w:r>
+      <w:r>
+        <w:rPr>
+          <w:rFonts w:hint="default"/>
+          <w:lang w:val="en-US"/>
+        </w:rPr>
+        <w:t>Single Responsibility Principle</w:t>
+      </w:r>
+      <w:r>
+        <w:tab/>
+      </w:r>
+      <w:r>
+        <w:fldChar w:fldCharType="begin"/>
+      </w:r>
+      <w:r>
+        <w:instrText xml:space="preserve"> PAGEREF _Toc4820 \h </w:instrText>
+      </w:r>
+      <w:r>
+        <w:fldChar w:fldCharType="separate"/>
+      </w:r>
+      <w:r>
+        <w:t>2</w:t>
+      </w:r>
+      <w:r>
+        <w:fldChar w:fldCharType="end"/>
+      </w:r>
+      <w:r>
+        <w:rPr>
+          <w:rFonts w:hint="default"/>
+          <w:lang w:val="en-US"/>
+        </w:rPr>
+        <w:fldChar w:fldCharType="end"/>
+      </w:r>
+    </w:p>
+    <w:p>
+      <w:pPr>
+        <w:pStyle w:val="12"/>
+        <w:tabs>
+          <w:tab w:val="right" w:leader="dot" w:pos="8306"/>
+        </w:tabs>
+      </w:pPr>
+      <w:r>
+        <w:rPr>
+          <w:rFonts w:hint="default"/>
+          <w:lang w:val="en-US"/>
+        </w:rPr>
+        <w:fldChar w:fldCharType="begin"/>
+      </w:r>
+      <w:r>
+        <w:rPr>
+          <w:rFonts w:hint="default"/>
+          <w:lang w:val="en-US"/>
+        </w:rPr>
+        <w:instrText xml:space="preserve"> HYPERLINK \l _Toc15754 </w:instrText>
       </w:r>
       <w:r>
         <w:rPr>
@@ -330,13 +330,196 @@
         <w:fldChar w:fldCharType="begin"/>
       </w:r>
       <w:r>
-        <w:instrText xml:space="preserve"> PAGEREF _Toc27806 \h </w:instrText>
-      </w:r>
-      <w:r>
-        <w:fldChar w:fldCharType="separate"/>
-      </w:r>
-      <w:r>
-        <w:t>2</w:t>
+        <w:instrText xml:space="preserve"> PAGEREF _Toc15754 \h </w:instrText>
+      </w:r>
+      <w:r>
+        <w:fldChar w:fldCharType="separate"/>
+      </w:r>
+      <w:r>
+        <w:t>3</w:t>
+      </w:r>
+      <w:r>
+        <w:fldChar w:fldCharType="end"/>
+      </w:r>
+      <w:r>
+        <w:rPr>
+          <w:rFonts w:hint="default"/>
+          <w:lang w:val="en-US"/>
+        </w:rPr>
+        <w:fldChar w:fldCharType="end"/>
+      </w:r>
+    </w:p>
+    <w:p>
+      <w:pPr>
+        <w:pStyle w:val="12"/>
+        <w:tabs>
+          <w:tab w:val="right" w:leader="dot" w:pos="8306"/>
+        </w:tabs>
+      </w:pPr>
+      <w:r>
+        <w:rPr>
+          <w:rFonts w:hint="default"/>
+          <w:lang w:val="en-US"/>
+        </w:rPr>
+        <w:fldChar w:fldCharType="begin"/>
+      </w:r>
+      <w:r>
+        <w:rPr>
+          <w:rFonts w:hint="default"/>
+          <w:lang w:val="en-US"/>
+        </w:rPr>
+        <w:instrText xml:space="preserve"> HYPERLINK \l _Toc28579 </w:instrText>
+      </w:r>
+      <w:r>
+        <w:rPr>
+          <w:rFonts w:hint="default"/>
+          <w:lang w:val="en-US"/>
+        </w:rPr>
+        <w:fldChar w:fldCharType="separate"/>
+      </w:r>
+      <w:r>
+        <w:rPr>
+          <w:rFonts w:hint="default"/>
+          <w:lang w:val="en-US"/>
+        </w:rPr>
+        <w:t>Liskov Substitution Principle</w:t>
+      </w:r>
+      <w:r>
+        <w:tab/>
+      </w:r>
+      <w:r>
+        <w:fldChar w:fldCharType="begin"/>
+      </w:r>
+      <w:r>
+        <w:instrText xml:space="preserve"> PAGEREF _Toc28579 \h </w:instrText>
+      </w:r>
+      <w:r>
+        <w:fldChar w:fldCharType="separate"/>
+      </w:r>
+      <w:r>
+        <w:t>3</w:t>
+      </w:r>
+      <w:r>
+        <w:fldChar w:fldCharType="end"/>
+      </w:r>
+      <w:r>
+        <w:rPr>
+          <w:rFonts w:hint="default"/>
+          <w:lang w:val="en-US"/>
+        </w:rPr>
+        <w:fldChar w:fldCharType="end"/>
+      </w:r>
+    </w:p>
+    <w:p>
+      <w:pPr>
+        <w:pStyle w:val="12"/>
+        <w:tabs>
+          <w:tab w:val="right" w:leader="dot" w:pos="8306"/>
+        </w:tabs>
+      </w:pPr>
+      <w:r>
+        <w:rPr>
+          <w:rFonts w:hint="default"/>
+          <w:lang w:val="en-US"/>
+        </w:rPr>
+        <w:fldChar w:fldCharType="begin"/>
+      </w:r>
+      <w:r>
+        <w:rPr>
+          <w:rFonts w:hint="default"/>
+          <w:lang w:val="en-US"/>
+        </w:rPr>
+        <w:instrText xml:space="preserve"> HYPERLINK \l _Toc16282 </w:instrText>
+      </w:r>
+      <w:r>
+        <w:rPr>
+          <w:rFonts w:hint="default"/>
+          <w:lang w:val="en-US"/>
+        </w:rPr>
+        <w:fldChar w:fldCharType="separate"/>
+      </w:r>
+      <w:r>
+        <w:rPr>
+          <w:rFonts w:hint="default"/>
+          <w:lang w:val="en-US"/>
+        </w:rPr>
+        <w:t>Interface Segregation Principle</w:t>
+      </w:r>
+      <w:r>
+        <w:tab/>
+      </w:r>
+      <w:r>
+        <w:fldChar w:fldCharType="begin"/>
+      </w:r>
+      <w:r>
+        <w:instrText xml:space="preserve"> PAGEREF _Toc16282 \h </w:instrText>
+      </w:r>
+      <w:r>
+        <w:fldChar w:fldCharType="separate"/>
+      </w:r>
+      <w:r>
+        <w:t>4</w:t>
+      </w:r>
+      <w:r>
+        <w:fldChar w:fldCharType="end"/>
+      </w:r>
+      <w:r>
+        <w:rPr>
+          <w:rFonts w:hint="default"/>
+          <w:lang w:val="en-US"/>
+        </w:rPr>
+        <w:fldChar w:fldCharType="end"/>
+      </w:r>
+    </w:p>
+    <w:p>
+      <w:pPr>
+        <w:pStyle w:val="12"/>
+        <w:tabs>
+          <w:tab w:val="right" w:leader="dot" w:pos="8306"/>
+        </w:tabs>
+      </w:pPr>
+      <w:r>
+        <w:rPr>
+          <w:rFonts w:hint="default"/>
+          <w:lang w:val="en-US"/>
+        </w:rPr>
+        <w:fldChar w:fldCharType="begin"/>
+      </w:r>
+      <w:r>
+        <w:rPr>
+          <w:rFonts w:hint="default"/>
+          <w:lang w:val="en-US"/>
+        </w:rPr>
+        <w:instrText xml:space="preserve"> HYPERLINK \l _Toc26148 </w:instrText>
+      </w:r>
+      <w:r>
+        <w:rPr>
+          <w:rFonts w:hint="default"/>
+          <w:lang w:val="en-US"/>
+        </w:rPr>
+        <w:fldChar w:fldCharType="separate"/>
+      </w:r>
+      <w:r>
+        <w:rPr>
+          <w:rFonts w:hint="default"/>
+          <w:lang w:val="en-US"/>
+        </w:rPr>
+        <w:t>Dependency Inversion Principle</w:t>
+      </w:r>
+      <w:r>
+        <w:tab/>
+      </w:r>
+      <w:r>
+        <w:fldChar w:fldCharType="begin"/>
+      </w:r>
+      <w:r>
+        <w:instrText xml:space="preserve"> PAGEREF _Toc26148 \h </w:instrText>
+      </w:r>
+      <w:r>
+        <w:fldChar w:fldCharType="separate"/>
+      </w:r>
+      <w:r>
+        <w:t>4</w:t>
       </w:r>
       <w:r>
         <w:fldChar w:fldCharType="end"/>
@@ -368,21 +551,21 @@
           <w:rFonts w:hint="default"/>
           <w:lang w:val="en-US"/>
         </w:rPr>
-        <w:instrText xml:space="preserve"> HYPERLINK \l _Toc10120 </w:instrText>
-      </w:r>
-      <w:r>
-        <w:rPr>
-          <w:rFonts w:hint="default"/>
-          <w:lang w:val="en-US"/>
-        </w:rPr>
-        <w:fldChar w:fldCharType="separate"/>
-      </w:r>
-      <w:r>
-        <w:rPr>
-          <w:rFonts w:hint="default"/>
-          <w:lang w:val="en-US"/>
-        </w:rPr>
-        <w:t>Liskov Substitution Principle</w:t>
+        <w:instrText xml:space="preserve"> HYPERLINK \l _Toc5034 </w:instrText>
+      </w:r>
+      <w:r>
+        <w:rPr>
+          <w:rFonts w:hint="default"/>
+          <w:lang w:val="en-US"/>
+        </w:rPr>
+        <w:fldChar w:fldCharType="separate"/>
+      </w:r>
+      <w:r>
+        <w:rPr>
+          <w:rFonts w:hint="default"/>
+          <w:lang w:val="en-US"/>
+        </w:rPr>
+        <w:t>Design Pattern</w:t>
       </w:r>
       <w:r>
         <w:tab/>
@@ -391,13 +574,1538 @@
         <w:fldChar w:fldCharType="begin"/>
       </w:r>
       <w:r>
-        <w:instrText xml:space="preserve"> PAGEREF _Toc10120 \h </w:instrText>
-      </w:r>
-      <w:r>
-        <w:fldChar w:fldCharType="separate"/>
-      </w:r>
-      <w:r>
-        <w:t>3</w:t>
+        <w:instrText xml:space="preserve"> PAGEREF _Toc5034 \h </w:instrText>
+      </w:r>
+      <w:r>
+        <w:fldChar w:fldCharType="separate"/>
+      </w:r>
+      <w:r>
+        <w:t>5</w:t>
+      </w:r>
+      <w:r>
+        <w:fldChar w:fldCharType="end"/>
+      </w:r>
+      <w:r>
+        <w:rPr>
+          <w:rFonts w:hint="default"/>
+          <w:lang w:val="en-US"/>
+        </w:rPr>
+        <w:fldChar w:fldCharType="end"/>
+      </w:r>
+    </w:p>
+    <w:p>
+      <w:pPr>
+        <w:pStyle w:val="12"/>
+        <w:tabs>
+          <w:tab w:val="right" w:leader="dot" w:pos="8306"/>
+        </w:tabs>
+      </w:pPr>
+      <w:r>
+        <w:rPr>
+          <w:rFonts w:hint="default"/>
+          <w:lang w:val="en-US"/>
+        </w:rPr>
+        <w:fldChar w:fldCharType="begin"/>
+      </w:r>
+      <w:r>
+        <w:rPr>
+          <w:rFonts w:hint="default"/>
+          <w:lang w:val="en-US"/>
+        </w:rPr>
+        <w:instrText xml:space="preserve"> HYPERLINK \l _Toc14937 </w:instrText>
+      </w:r>
+      <w:r>
+        <w:rPr>
+          <w:rFonts w:hint="default"/>
+          <w:lang w:val="en-US"/>
+        </w:rPr>
+        <w:fldChar w:fldCharType="separate"/>
+      </w:r>
+      <w:r>
+        <w:rPr>
+          <w:rFonts w:hint="default"/>
+          <w:lang w:val="en-US"/>
+        </w:rPr>
+        <w:t>Creational Patterns</w:t>
+      </w:r>
+      <w:r>
+        <w:tab/>
+      </w:r>
+      <w:r>
+        <w:fldChar w:fldCharType="begin"/>
+      </w:r>
+      <w:r>
+        <w:instrText xml:space="preserve"> PAGEREF _Toc14937 \h </w:instrText>
+      </w:r>
+      <w:r>
+        <w:fldChar w:fldCharType="separate"/>
+      </w:r>
+      <w:r>
+        <w:t>5</w:t>
+      </w:r>
+      <w:r>
+        <w:fldChar w:fldCharType="end"/>
+      </w:r>
+      <w:r>
+        <w:rPr>
+          <w:rFonts w:hint="default"/>
+          <w:lang w:val="en-US"/>
+        </w:rPr>
+        <w:fldChar w:fldCharType="end"/>
+      </w:r>
+    </w:p>
+    <w:p>
+      <w:pPr>
+        <w:pStyle w:val="13"/>
+        <w:tabs>
+          <w:tab w:val="right" w:leader="dot" w:pos="8306"/>
+        </w:tabs>
+      </w:pPr>
+      <w:r>
+        <w:rPr>
+          <w:rFonts w:hint="default"/>
+          <w:lang w:val="en-US"/>
+        </w:rPr>
+        <w:fldChar w:fldCharType="begin"/>
+      </w:r>
+      <w:r>
+        <w:rPr>
+          <w:rFonts w:hint="default"/>
+          <w:lang w:val="en-US"/>
+        </w:rPr>
+        <w:instrText xml:space="preserve"> HYPERLINK \l _Toc16504 </w:instrText>
+      </w:r>
+      <w:r>
+        <w:rPr>
+          <w:rFonts w:hint="default"/>
+          <w:lang w:val="en-US"/>
+        </w:rPr>
+        <w:fldChar w:fldCharType="separate"/>
+      </w:r>
+      <w:r>
+        <w:rPr>
+          <w:rFonts w:hint="default"/>
+          <w:lang w:val="en-US"/>
+        </w:rPr>
+        <w:t>Factory Method</w:t>
+      </w:r>
+      <w:r>
+        <w:tab/>
+      </w:r>
+      <w:r>
+        <w:fldChar w:fldCharType="begin"/>
+      </w:r>
+      <w:r>
+        <w:instrText xml:space="preserve"> PAGEREF _Toc16504 \h </w:instrText>
+      </w:r>
+      <w:r>
+        <w:fldChar w:fldCharType="separate"/>
+      </w:r>
+      <w:r>
+        <w:t>5</w:t>
+      </w:r>
+      <w:r>
+        <w:fldChar w:fldCharType="end"/>
+      </w:r>
+      <w:r>
+        <w:rPr>
+          <w:rFonts w:hint="default"/>
+          <w:lang w:val="en-US"/>
+        </w:rPr>
+        <w:fldChar w:fldCharType="end"/>
+      </w:r>
+    </w:p>
+    <w:p>
+      <w:pPr>
+        <w:pStyle w:val="13"/>
+        <w:tabs>
+          <w:tab w:val="right" w:leader="dot" w:pos="8306"/>
+        </w:tabs>
+      </w:pPr>
+      <w:r>
+        <w:rPr>
+          <w:rFonts w:hint="default"/>
+          <w:lang w:val="en-US"/>
+        </w:rPr>
+        <w:fldChar w:fldCharType="begin"/>
+      </w:r>
+      <w:r>
+        <w:rPr>
+          <w:rFonts w:hint="default"/>
+          <w:lang w:val="en-US"/>
+        </w:rPr>
+        <w:instrText xml:space="preserve"> HYPERLINK \l _Toc26566 </w:instrText>
+      </w:r>
+      <w:r>
+        <w:rPr>
+          <w:rFonts w:hint="default"/>
+          <w:lang w:val="en-US"/>
+        </w:rPr>
+        <w:fldChar w:fldCharType="separate"/>
+      </w:r>
+      <w:r>
+        <w:rPr>
+          <w:rFonts w:hint="default"/>
+          <w:lang w:val="en-US"/>
+        </w:rPr>
+        <w:t>Abstract Factory</w:t>
+      </w:r>
+      <w:r>
+        <w:tab/>
+      </w:r>
+      <w:r>
+        <w:fldChar w:fldCharType="begin"/>
+      </w:r>
+      <w:r>
+        <w:instrText xml:space="preserve"> PAGEREF _Toc26566 \h </w:instrText>
+      </w:r>
+      <w:r>
+        <w:fldChar w:fldCharType="separate"/>
+      </w:r>
+      <w:r>
+        <w:t>5</w:t>
+      </w:r>
+      <w:r>
+        <w:fldChar w:fldCharType="end"/>
+      </w:r>
+      <w:r>
+        <w:rPr>
+          <w:rFonts w:hint="default"/>
+          <w:lang w:val="en-US"/>
+        </w:rPr>
+        <w:fldChar w:fldCharType="end"/>
+      </w:r>
+    </w:p>
+    <w:p>
+      <w:pPr>
+        <w:pStyle w:val="13"/>
+        <w:tabs>
+          <w:tab w:val="right" w:leader="dot" w:pos="8306"/>
+        </w:tabs>
+      </w:pPr>
+      <w:r>
+        <w:rPr>
+          <w:rFonts w:hint="default"/>
+          <w:lang w:val="en-US"/>
+        </w:rPr>
+        <w:fldChar w:fldCharType="begin"/>
+      </w:r>
+      <w:r>
+        <w:rPr>
+          <w:rFonts w:hint="default"/>
+          <w:lang w:val="en-US"/>
+        </w:rPr>
+        <w:instrText xml:space="preserve"> HYPERLINK \l _Toc3145 </w:instrText>
+      </w:r>
+      <w:r>
+        <w:rPr>
+          <w:rFonts w:hint="default"/>
+          <w:lang w:val="en-US"/>
+        </w:rPr>
+        <w:fldChar w:fldCharType="separate"/>
+      </w:r>
+      <w:r>
+        <w:rPr>
+          <w:rFonts w:hint="default"/>
+          <w:lang w:val="en-US"/>
+        </w:rPr>
+        <w:t>Builder</w:t>
+      </w:r>
+      <w:r>
+        <w:tab/>
+      </w:r>
+      <w:r>
+        <w:fldChar w:fldCharType="begin"/>
+      </w:r>
+      <w:r>
+        <w:instrText xml:space="preserve"> PAGEREF _Toc3145 \h </w:instrText>
+      </w:r>
+      <w:r>
+        <w:fldChar w:fldCharType="separate"/>
+      </w:r>
+      <w:r>
+        <w:t>5</w:t>
+      </w:r>
+      <w:r>
+        <w:fldChar w:fldCharType="end"/>
+      </w:r>
+      <w:r>
+        <w:rPr>
+          <w:rFonts w:hint="default"/>
+          <w:lang w:val="en-US"/>
+        </w:rPr>
+        <w:fldChar w:fldCharType="end"/>
+      </w:r>
+    </w:p>
+    <w:p>
+      <w:pPr>
+        <w:pStyle w:val="13"/>
+        <w:tabs>
+          <w:tab w:val="right" w:leader="dot" w:pos="8306"/>
+        </w:tabs>
+      </w:pPr>
+      <w:r>
+        <w:rPr>
+          <w:rFonts w:hint="default"/>
+          <w:lang w:val="en-US"/>
+        </w:rPr>
+        <w:fldChar w:fldCharType="begin"/>
+      </w:r>
+      <w:r>
+        <w:rPr>
+          <w:rFonts w:hint="default"/>
+          <w:lang w:val="en-US"/>
+        </w:rPr>
+        <w:instrText xml:space="preserve"> HYPERLINK \l _Toc14629 </w:instrText>
+      </w:r>
+      <w:r>
+        <w:rPr>
+          <w:rFonts w:hint="default"/>
+          <w:lang w:val="en-US"/>
+        </w:rPr>
+        <w:fldChar w:fldCharType="separate"/>
+      </w:r>
+      <w:r>
+        <w:rPr>
+          <w:rFonts w:hint="default"/>
+          <w:lang w:val="en-US"/>
+        </w:rPr>
+        <w:t>Prototype</w:t>
+      </w:r>
+      <w:r>
+        <w:tab/>
+      </w:r>
+      <w:r>
+        <w:fldChar w:fldCharType="begin"/>
+      </w:r>
+      <w:r>
+        <w:instrText xml:space="preserve"> PAGEREF _Toc14629 \h </w:instrText>
+      </w:r>
+      <w:r>
+        <w:fldChar w:fldCharType="separate"/>
+      </w:r>
+      <w:r>
+        <w:t>5</w:t>
+      </w:r>
+      <w:r>
+        <w:fldChar w:fldCharType="end"/>
+      </w:r>
+      <w:r>
+        <w:rPr>
+          <w:rFonts w:hint="default"/>
+          <w:lang w:val="en-US"/>
+        </w:rPr>
+        <w:fldChar w:fldCharType="end"/>
+      </w:r>
+    </w:p>
+    <w:p>
+      <w:pPr>
+        <w:pStyle w:val="13"/>
+        <w:tabs>
+          <w:tab w:val="right" w:leader="dot" w:pos="8306"/>
+        </w:tabs>
+      </w:pPr>
+      <w:r>
+        <w:rPr>
+          <w:rFonts w:hint="default"/>
+          <w:lang w:val="en-US"/>
+        </w:rPr>
+        <w:fldChar w:fldCharType="begin"/>
+      </w:r>
+      <w:r>
+        <w:rPr>
+          <w:rFonts w:hint="default"/>
+          <w:lang w:val="en-US"/>
+        </w:rPr>
+        <w:instrText xml:space="preserve"> HYPERLINK \l _Toc26199 </w:instrText>
+      </w:r>
+      <w:r>
+        <w:rPr>
+          <w:rFonts w:hint="default"/>
+          <w:lang w:val="en-US"/>
+        </w:rPr>
+        <w:fldChar w:fldCharType="separate"/>
+      </w:r>
+      <w:r>
+        <w:rPr>
+          <w:rFonts w:hint="default"/>
+          <w:lang w:val="en-US"/>
+        </w:rPr>
+        <w:t>Singleton</w:t>
+      </w:r>
+      <w:r>
+        <w:tab/>
+      </w:r>
+      <w:r>
+        <w:fldChar w:fldCharType="begin"/>
+      </w:r>
+      <w:r>
+        <w:instrText xml:space="preserve"> PAGEREF _Toc26199 \h </w:instrText>
+      </w:r>
+      <w:r>
+        <w:fldChar w:fldCharType="separate"/>
+      </w:r>
+      <w:r>
+        <w:t>5</w:t>
+      </w:r>
+      <w:r>
+        <w:fldChar w:fldCharType="end"/>
+      </w:r>
+      <w:r>
+        <w:rPr>
+          <w:rFonts w:hint="default"/>
+          <w:lang w:val="en-US"/>
+        </w:rPr>
+        <w:fldChar w:fldCharType="end"/>
+      </w:r>
+    </w:p>
+    <w:p>
+      <w:pPr>
+        <w:pStyle w:val="12"/>
+        <w:tabs>
+          <w:tab w:val="right" w:leader="dot" w:pos="8306"/>
+        </w:tabs>
+      </w:pPr>
+      <w:r>
+        <w:rPr>
+          <w:rFonts w:hint="default"/>
+          <w:lang w:val="en-US"/>
+        </w:rPr>
+        <w:fldChar w:fldCharType="begin"/>
+      </w:r>
+      <w:r>
+        <w:rPr>
+          <w:rFonts w:hint="default"/>
+          <w:lang w:val="en-US"/>
+        </w:rPr>
+        <w:instrText xml:space="preserve"> HYPERLINK \l _Toc31395 </w:instrText>
+      </w:r>
+      <w:r>
+        <w:rPr>
+          <w:rFonts w:hint="default"/>
+          <w:lang w:val="en-US"/>
+        </w:rPr>
+        <w:fldChar w:fldCharType="separate"/>
+      </w:r>
+      <w:r>
+        <w:rPr>
+          <w:rFonts w:hint="default"/>
+          <w:lang w:val="en-US"/>
+        </w:rPr>
+        <w:t>Structural Patterns</w:t>
+      </w:r>
+      <w:r>
+        <w:tab/>
+      </w:r>
+      <w:r>
+        <w:fldChar w:fldCharType="begin"/>
+      </w:r>
+      <w:r>
+        <w:instrText xml:space="preserve"> PAGEREF _Toc31395 \h </w:instrText>
+      </w:r>
+      <w:r>
+        <w:fldChar w:fldCharType="separate"/>
+      </w:r>
+      <w:r>
+        <w:t>5</w:t>
+      </w:r>
+      <w:r>
+        <w:fldChar w:fldCharType="end"/>
+      </w:r>
+      <w:r>
+        <w:rPr>
+          <w:rFonts w:hint="default"/>
+          <w:lang w:val="en-US"/>
+        </w:rPr>
+        <w:fldChar w:fldCharType="end"/>
+      </w:r>
+    </w:p>
+    <w:p>
+      <w:pPr>
+        <w:pStyle w:val="13"/>
+        <w:tabs>
+          <w:tab w:val="right" w:leader="dot" w:pos="8306"/>
+        </w:tabs>
+      </w:pPr>
+      <w:r>
+        <w:rPr>
+          <w:rFonts w:hint="default"/>
+          <w:lang w:val="en-US"/>
+        </w:rPr>
+        <w:fldChar w:fldCharType="begin"/>
+      </w:r>
+      <w:r>
+        <w:rPr>
+          <w:rFonts w:hint="default"/>
+          <w:lang w:val="en-US"/>
+        </w:rPr>
+        <w:instrText xml:space="preserve"> HYPERLINK \l _Toc1155 </w:instrText>
+      </w:r>
+      <w:r>
+        <w:rPr>
+          <w:rFonts w:hint="default"/>
+          <w:lang w:val="en-US"/>
+        </w:rPr>
+        <w:fldChar w:fldCharType="separate"/>
+      </w:r>
+      <w:r>
+        <w:rPr>
+          <w:rFonts w:hint="default"/>
+          <w:lang w:val="en-US"/>
+        </w:rPr>
+        <w:t>Adapter</w:t>
+      </w:r>
+      <w:r>
+        <w:tab/>
+      </w:r>
+      <w:r>
+        <w:fldChar w:fldCharType="begin"/>
+      </w:r>
+      <w:r>
+        <w:instrText xml:space="preserve"> PAGEREF _Toc1155 \h </w:instrText>
+      </w:r>
+      <w:r>
+        <w:fldChar w:fldCharType="separate"/>
+      </w:r>
+      <w:r>
+        <w:t>5</w:t>
+      </w:r>
+      <w:r>
+        <w:fldChar w:fldCharType="end"/>
+      </w:r>
+      <w:r>
+        <w:rPr>
+          <w:rFonts w:hint="default"/>
+          <w:lang w:val="en-US"/>
+        </w:rPr>
+        <w:fldChar w:fldCharType="end"/>
+      </w:r>
+    </w:p>
+    <w:p>
+      <w:pPr>
+        <w:pStyle w:val="13"/>
+        <w:tabs>
+          <w:tab w:val="right" w:leader="dot" w:pos="8306"/>
+        </w:tabs>
+      </w:pPr>
+      <w:r>
+        <w:rPr>
+          <w:rFonts w:hint="default"/>
+          <w:lang w:val="en-US"/>
+        </w:rPr>
+        <w:fldChar w:fldCharType="begin"/>
+      </w:r>
+      <w:r>
+        <w:rPr>
+          <w:rFonts w:hint="default"/>
+          <w:lang w:val="en-US"/>
+        </w:rPr>
+        <w:instrText xml:space="preserve"> HYPERLINK \l _Toc838 </w:instrText>
+      </w:r>
+      <w:r>
+        <w:rPr>
+          <w:rFonts w:hint="default"/>
+          <w:lang w:val="en-US"/>
+        </w:rPr>
+        <w:fldChar w:fldCharType="separate"/>
+      </w:r>
+      <w:r>
+        <w:rPr>
+          <w:rFonts w:hint="default"/>
+          <w:lang w:val="en-US"/>
+        </w:rPr>
+        <w:t>Bridge</w:t>
+      </w:r>
+      <w:r>
+        <w:tab/>
+      </w:r>
+      <w:r>
+        <w:fldChar w:fldCharType="begin"/>
+      </w:r>
+      <w:r>
+        <w:instrText xml:space="preserve"> PAGEREF _Toc838 \h </w:instrText>
+      </w:r>
+      <w:r>
+        <w:fldChar w:fldCharType="separate"/>
+      </w:r>
+      <w:r>
+        <w:t>5</w:t>
+      </w:r>
+      <w:r>
+        <w:fldChar w:fldCharType="end"/>
+      </w:r>
+      <w:r>
+        <w:rPr>
+          <w:rFonts w:hint="default"/>
+          <w:lang w:val="en-US"/>
+        </w:rPr>
+        <w:fldChar w:fldCharType="end"/>
+      </w:r>
+    </w:p>
+    <w:p>
+      <w:pPr>
+        <w:pStyle w:val="13"/>
+        <w:tabs>
+          <w:tab w:val="right" w:leader="dot" w:pos="8306"/>
+        </w:tabs>
+      </w:pPr>
+      <w:r>
+        <w:rPr>
+          <w:rFonts w:hint="default"/>
+          <w:lang w:val="en-US"/>
+        </w:rPr>
+        <w:fldChar w:fldCharType="begin"/>
+      </w:r>
+      <w:r>
+        <w:rPr>
+          <w:rFonts w:hint="default"/>
+          <w:lang w:val="en-US"/>
+        </w:rPr>
+        <w:instrText xml:space="preserve"> HYPERLINK \l _Toc8133 </w:instrText>
+      </w:r>
+      <w:r>
+        <w:rPr>
+          <w:rFonts w:hint="default"/>
+          <w:lang w:val="en-US"/>
+        </w:rPr>
+        <w:fldChar w:fldCharType="separate"/>
+      </w:r>
+      <w:r>
+        <w:rPr>
+          <w:rFonts w:hint="default"/>
+          <w:lang w:val="en-US"/>
+        </w:rPr>
+        <w:t>Composite</w:t>
+      </w:r>
+      <w:r>
+        <w:tab/>
+      </w:r>
+      <w:r>
+        <w:fldChar w:fldCharType="begin"/>
+      </w:r>
+      <w:r>
+        <w:instrText xml:space="preserve"> PAGEREF _Toc8133 \h </w:instrText>
+      </w:r>
+      <w:r>
+        <w:fldChar w:fldCharType="separate"/>
+      </w:r>
+      <w:r>
+        <w:t>5</w:t>
+      </w:r>
+      <w:r>
+        <w:fldChar w:fldCharType="end"/>
+      </w:r>
+      <w:r>
+        <w:rPr>
+          <w:rFonts w:hint="default"/>
+          <w:lang w:val="en-US"/>
+        </w:rPr>
+        <w:fldChar w:fldCharType="end"/>
+      </w:r>
+    </w:p>
+    <w:p>
+      <w:pPr>
+        <w:pStyle w:val="13"/>
+        <w:tabs>
+          <w:tab w:val="right" w:leader="dot" w:pos="8306"/>
+        </w:tabs>
+      </w:pPr>
+      <w:r>
+        <w:rPr>
+          <w:rFonts w:hint="default"/>
+          <w:lang w:val="en-US"/>
+        </w:rPr>
+        <w:fldChar w:fldCharType="begin"/>
+      </w:r>
+      <w:r>
+        <w:rPr>
+          <w:rFonts w:hint="default"/>
+          <w:lang w:val="en-US"/>
+        </w:rPr>
+        <w:instrText xml:space="preserve"> HYPERLINK \l _Toc30242 </w:instrText>
+      </w:r>
+      <w:r>
+        <w:rPr>
+          <w:rFonts w:hint="default"/>
+          <w:lang w:val="en-US"/>
+        </w:rPr>
+        <w:fldChar w:fldCharType="separate"/>
+      </w:r>
+      <w:r>
+        <w:rPr>
+          <w:rFonts w:hint="default"/>
+          <w:lang w:val="en-US"/>
+        </w:rPr>
+        <w:t>Decorator</w:t>
+      </w:r>
+      <w:r>
+        <w:tab/>
+      </w:r>
+      <w:r>
+        <w:fldChar w:fldCharType="begin"/>
+      </w:r>
+      <w:r>
+        <w:instrText xml:space="preserve"> PAGEREF _Toc30242 \h </w:instrText>
+      </w:r>
+      <w:r>
+        <w:fldChar w:fldCharType="separate"/>
+      </w:r>
+      <w:r>
+        <w:t>5</w:t>
+      </w:r>
+      <w:r>
+        <w:fldChar w:fldCharType="end"/>
+      </w:r>
+      <w:r>
+        <w:rPr>
+          <w:rFonts w:hint="default"/>
+          <w:lang w:val="en-US"/>
+        </w:rPr>
+        <w:fldChar w:fldCharType="end"/>
+      </w:r>
+    </w:p>
+    <w:p>
+      <w:pPr>
+        <w:pStyle w:val="13"/>
+        <w:tabs>
+          <w:tab w:val="right" w:leader="dot" w:pos="8306"/>
+        </w:tabs>
+      </w:pPr>
+      <w:r>
+        <w:rPr>
+          <w:rFonts w:hint="default"/>
+          <w:lang w:val="en-US"/>
+        </w:rPr>
+        <w:fldChar w:fldCharType="begin"/>
+      </w:r>
+      <w:r>
+        <w:rPr>
+          <w:rFonts w:hint="default"/>
+          <w:lang w:val="en-US"/>
+        </w:rPr>
+        <w:instrText xml:space="preserve"> HYPERLINK \l _Toc19697 </w:instrText>
+      </w:r>
+      <w:r>
+        <w:rPr>
+          <w:rFonts w:hint="default"/>
+          <w:lang w:val="en-US"/>
+        </w:rPr>
+        <w:fldChar w:fldCharType="separate"/>
+      </w:r>
+      <w:r>
+        <w:rPr>
+          <w:rFonts w:hint="default"/>
+          <w:lang w:val="en-US"/>
+        </w:rPr>
+        <w:t>Facade</w:t>
+      </w:r>
+      <w:r>
+        <w:tab/>
+      </w:r>
+      <w:r>
+        <w:fldChar w:fldCharType="begin"/>
+      </w:r>
+      <w:r>
+        <w:instrText xml:space="preserve"> PAGEREF _Toc19697 \h </w:instrText>
+      </w:r>
+      <w:r>
+        <w:fldChar w:fldCharType="separate"/>
+      </w:r>
+      <w:r>
+        <w:t>5</w:t>
+      </w:r>
+      <w:r>
+        <w:fldChar w:fldCharType="end"/>
+      </w:r>
+      <w:r>
+        <w:rPr>
+          <w:rFonts w:hint="default"/>
+          <w:lang w:val="en-US"/>
+        </w:rPr>
+        <w:fldChar w:fldCharType="end"/>
+      </w:r>
+    </w:p>
+    <w:p>
+      <w:pPr>
+        <w:pStyle w:val="13"/>
+        <w:tabs>
+          <w:tab w:val="right" w:leader="dot" w:pos="8306"/>
+        </w:tabs>
+      </w:pPr>
+      <w:r>
+        <w:rPr>
+          <w:rFonts w:hint="default"/>
+          <w:lang w:val="en-US"/>
+        </w:rPr>
+        <w:fldChar w:fldCharType="begin"/>
+      </w:r>
+      <w:r>
+        <w:rPr>
+          <w:rFonts w:hint="default"/>
+          <w:lang w:val="en-US"/>
+        </w:rPr>
+        <w:instrText xml:space="preserve"> HYPERLINK \l _Toc25217 </w:instrText>
+      </w:r>
+      <w:r>
+        <w:rPr>
+          <w:rFonts w:hint="default"/>
+          <w:lang w:val="en-US"/>
+        </w:rPr>
+        <w:fldChar w:fldCharType="separate"/>
+      </w:r>
+      <w:r>
+        <w:rPr>
+          <w:rFonts w:hint="default"/>
+          <w:lang w:val="en-US"/>
+        </w:rPr>
+        <w:t>Flyweight</w:t>
+      </w:r>
+      <w:r>
+        <w:tab/>
+      </w:r>
+      <w:r>
+        <w:fldChar w:fldCharType="begin"/>
+      </w:r>
+      <w:r>
+        <w:instrText xml:space="preserve"> PAGEREF _Toc25217 \h </w:instrText>
+      </w:r>
+      <w:r>
+        <w:fldChar w:fldCharType="separate"/>
+      </w:r>
+      <w:r>
+        <w:t>5</w:t>
+      </w:r>
+      <w:r>
+        <w:fldChar w:fldCharType="end"/>
+      </w:r>
+      <w:r>
+        <w:rPr>
+          <w:rFonts w:hint="default"/>
+          <w:lang w:val="en-US"/>
+        </w:rPr>
+        <w:fldChar w:fldCharType="end"/>
+      </w:r>
+    </w:p>
+    <w:p>
+      <w:pPr>
+        <w:pStyle w:val="13"/>
+        <w:tabs>
+          <w:tab w:val="right" w:leader="dot" w:pos="8306"/>
+        </w:tabs>
+      </w:pPr>
+      <w:r>
+        <w:rPr>
+          <w:rFonts w:hint="default"/>
+          <w:lang w:val="en-US"/>
+        </w:rPr>
+        <w:fldChar w:fldCharType="begin"/>
+      </w:r>
+      <w:r>
+        <w:rPr>
+          <w:rFonts w:hint="default"/>
+          <w:lang w:val="en-US"/>
+        </w:rPr>
+        <w:instrText xml:space="preserve"> HYPERLINK \l _Toc7368 </w:instrText>
+      </w:r>
+      <w:r>
+        <w:rPr>
+          <w:rFonts w:hint="default"/>
+          <w:lang w:val="en-US"/>
+        </w:rPr>
+        <w:fldChar w:fldCharType="separate"/>
+      </w:r>
+      <w:r>
+        <w:rPr>
+          <w:rFonts w:hint="default"/>
+          <w:lang w:val="en-US"/>
+        </w:rPr>
+        <w:t>Proxy</w:t>
+      </w:r>
+      <w:r>
+        <w:tab/>
+      </w:r>
+      <w:r>
+        <w:fldChar w:fldCharType="begin"/>
+      </w:r>
+      <w:r>
+        <w:instrText xml:space="preserve"> PAGEREF _Toc7368 \h </w:instrText>
+      </w:r>
+      <w:r>
+        <w:fldChar w:fldCharType="separate"/>
+      </w:r>
+      <w:r>
+        <w:t>5</w:t>
+      </w:r>
+      <w:r>
+        <w:fldChar w:fldCharType="end"/>
+      </w:r>
+      <w:r>
+        <w:rPr>
+          <w:rFonts w:hint="default"/>
+          <w:lang w:val="en-US"/>
+        </w:rPr>
+        <w:fldChar w:fldCharType="end"/>
+      </w:r>
+    </w:p>
+    <w:p>
+      <w:pPr>
+        <w:pStyle w:val="12"/>
+        <w:tabs>
+          <w:tab w:val="right" w:leader="dot" w:pos="8306"/>
+        </w:tabs>
+      </w:pPr>
+      <w:r>
+        <w:rPr>
+          <w:rFonts w:hint="default"/>
+          <w:lang w:val="en-US"/>
+        </w:rPr>
+        <w:fldChar w:fldCharType="begin"/>
+      </w:r>
+      <w:r>
+        <w:rPr>
+          <w:rFonts w:hint="default"/>
+          <w:lang w:val="en-US"/>
+        </w:rPr>
+        <w:instrText xml:space="preserve"> HYPERLINK \l _Toc25150 </w:instrText>
+      </w:r>
+      <w:r>
+        <w:rPr>
+          <w:rFonts w:hint="default"/>
+          <w:lang w:val="en-US"/>
+        </w:rPr>
+        <w:fldChar w:fldCharType="separate"/>
+      </w:r>
+      <w:r>
+        <w:rPr>
+          <w:rFonts w:hint="default"/>
+          <w:lang w:val="en-US"/>
+        </w:rPr>
+        <w:t>Behavioral Patterns</w:t>
+      </w:r>
+      <w:r>
+        <w:tab/>
+      </w:r>
+      <w:r>
+        <w:fldChar w:fldCharType="begin"/>
+      </w:r>
+      <w:r>
+        <w:instrText xml:space="preserve"> PAGEREF _Toc25150 \h </w:instrText>
+      </w:r>
+      <w:r>
+        <w:fldChar w:fldCharType="separate"/>
+      </w:r>
+      <w:r>
+        <w:t>5</w:t>
+      </w:r>
+      <w:r>
+        <w:fldChar w:fldCharType="end"/>
+      </w:r>
+      <w:r>
+        <w:rPr>
+          <w:rFonts w:hint="default"/>
+          <w:lang w:val="en-US"/>
+        </w:rPr>
+        <w:fldChar w:fldCharType="end"/>
+      </w:r>
+    </w:p>
+    <w:p>
+      <w:pPr>
+        <w:pStyle w:val="13"/>
+        <w:tabs>
+          <w:tab w:val="right" w:leader="dot" w:pos="8306"/>
+        </w:tabs>
+      </w:pPr>
+      <w:r>
+        <w:rPr>
+          <w:rFonts w:hint="default"/>
+          <w:lang w:val="en-US"/>
+        </w:rPr>
+        <w:fldChar w:fldCharType="begin"/>
+      </w:r>
+      <w:r>
+        <w:rPr>
+          <w:rFonts w:hint="default"/>
+          <w:lang w:val="en-US"/>
+        </w:rPr>
+        <w:instrText xml:space="preserve"> HYPERLINK \l _Toc17775 </w:instrText>
+      </w:r>
+      <w:r>
+        <w:rPr>
+          <w:rFonts w:hint="default"/>
+          <w:lang w:val="en-US"/>
+        </w:rPr>
+        <w:fldChar w:fldCharType="separate"/>
+      </w:r>
+      <w:r>
+        <w:rPr>
+          <w:rFonts w:hint="default"/>
+          <w:lang w:val="en-US"/>
+        </w:rPr>
+        <w:t>Chain of Responsibility</w:t>
+      </w:r>
+      <w:r>
+        <w:tab/>
+      </w:r>
+      <w:r>
+        <w:fldChar w:fldCharType="begin"/>
+      </w:r>
+      <w:r>
+        <w:instrText xml:space="preserve"> PAGEREF _Toc17775 \h </w:instrText>
+      </w:r>
+      <w:r>
+        <w:fldChar w:fldCharType="separate"/>
+      </w:r>
+      <w:r>
+        <w:t>5</w:t>
+      </w:r>
+      <w:r>
+        <w:fldChar w:fldCharType="end"/>
+      </w:r>
+      <w:r>
+        <w:rPr>
+          <w:rFonts w:hint="default"/>
+          <w:lang w:val="en-US"/>
+        </w:rPr>
+        <w:fldChar w:fldCharType="end"/>
+      </w:r>
+    </w:p>
+    <w:p>
+      <w:pPr>
+        <w:pStyle w:val="13"/>
+        <w:tabs>
+          <w:tab w:val="right" w:leader="dot" w:pos="8306"/>
+        </w:tabs>
+      </w:pPr>
+      <w:r>
+        <w:rPr>
+          <w:rFonts w:hint="default"/>
+          <w:lang w:val="en-US"/>
+        </w:rPr>
+        <w:fldChar w:fldCharType="begin"/>
+      </w:r>
+      <w:r>
+        <w:rPr>
+          <w:rFonts w:hint="default"/>
+          <w:lang w:val="en-US"/>
+        </w:rPr>
+        <w:instrText xml:space="preserve"> HYPERLINK \l _Toc4047 </w:instrText>
+      </w:r>
+      <w:r>
+        <w:rPr>
+          <w:rFonts w:hint="default"/>
+          <w:lang w:val="en-US"/>
+        </w:rPr>
+        <w:fldChar w:fldCharType="separate"/>
+      </w:r>
+      <w:r>
+        <w:rPr>
+          <w:rFonts w:hint="default"/>
+          <w:lang w:val="en-US"/>
+        </w:rPr>
+        <w:t>Command</w:t>
+      </w:r>
+      <w:r>
+        <w:tab/>
+      </w:r>
+      <w:r>
+        <w:fldChar w:fldCharType="begin"/>
+      </w:r>
+      <w:r>
+        <w:instrText xml:space="preserve"> PAGEREF _Toc4047 \h </w:instrText>
+      </w:r>
+      <w:r>
+        <w:fldChar w:fldCharType="separate"/>
+      </w:r>
+      <w:r>
+        <w:t>6</w:t>
+      </w:r>
+      <w:r>
+        <w:fldChar w:fldCharType="end"/>
+      </w:r>
+      <w:r>
+        <w:rPr>
+          <w:rFonts w:hint="default"/>
+          <w:lang w:val="en-US"/>
+        </w:rPr>
+        <w:fldChar w:fldCharType="end"/>
+      </w:r>
+    </w:p>
+    <w:p>
+      <w:pPr>
+        <w:pStyle w:val="13"/>
+        <w:tabs>
+          <w:tab w:val="right" w:leader="dot" w:pos="8306"/>
+        </w:tabs>
+      </w:pPr>
+      <w:r>
+        <w:rPr>
+          <w:rFonts w:hint="default"/>
+          <w:lang w:val="en-US"/>
+        </w:rPr>
+        <w:fldChar w:fldCharType="begin"/>
+      </w:r>
+      <w:r>
+        <w:rPr>
+          <w:rFonts w:hint="default"/>
+          <w:lang w:val="en-US"/>
+        </w:rPr>
+        <w:instrText xml:space="preserve"> HYPERLINK \l _Toc26820 </w:instrText>
+      </w:r>
+      <w:r>
+        <w:rPr>
+          <w:rFonts w:hint="default"/>
+          <w:lang w:val="en-US"/>
+        </w:rPr>
+        <w:fldChar w:fldCharType="separate"/>
+      </w:r>
+      <w:r>
+        <w:rPr>
+          <w:rFonts w:hint="default"/>
+          <w:lang w:val="en-US"/>
+        </w:rPr>
+        <w:t>Iterator</w:t>
+      </w:r>
+      <w:r>
+        <w:tab/>
+      </w:r>
+      <w:r>
+        <w:fldChar w:fldCharType="begin"/>
+      </w:r>
+      <w:r>
+        <w:instrText xml:space="preserve"> PAGEREF _Toc26820 \h </w:instrText>
+      </w:r>
+      <w:r>
+        <w:fldChar w:fldCharType="separate"/>
+      </w:r>
+      <w:r>
+        <w:t>6</w:t>
+      </w:r>
+      <w:r>
+        <w:fldChar w:fldCharType="end"/>
+      </w:r>
+      <w:r>
+        <w:rPr>
+          <w:rFonts w:hint="default"/>
+          <w:lang w:val="en-US"/>
+        </w:rPr>
+        <w:fldChar w:fldCharType="end"/>
+      </w:r>
+    </w:p>
+    <w:p>
+      <w:pPr>
+        <w:pStyle w:val="13"/>
+        <w:tabs>
+          <w:tab w:val="right" w:leader="dot" w:pos="8306"/>
+        </w:tabs>
+      </w:pPr>
+      <w:r>
+        <w:rPr>
+          <w:rFonts w:hint="default"/>
+          <w:lang w:val="en-US"/>
+        </w:rPr>
+        <w:fldChar w:fldCharType="begin"/>
+      </w:r>
+      <w:r>
+        <w:rPr>
+          <w:rFonts w:hint="default"/>
+          <w:lang w:val="en-US"/>
+        </w:rPr>
+        <w:instrText xml:space="preserve"> HYPERLINK \l _Toc14811 </w:instrText>
+      </w:r>
+      <w:r>
+        <w:rPr>
+          <w:rFonts w:hint="default"/>
+          <w:lang w:val="en-US"/>
+        </w:rPr>
+        <w:fldChar w:fldCharType="separate"/>
+      </w:r>
+      <w:r>
+        <w:rPr>
+          <w:rFonts w:hint="default"/>
+          <w:lang w:val="en-US"/>
+        </w:rPr>
+        <w:t>Mediator</w:t>
+      </w:r>
+      <w:r>
+        <w:tab/>
+      </w:r>
+      <w:r>
+        <w:fldChar w:fldCharType="begin"/>
+      </w:r>
+      <w:r>
+        <w:instrText xml:space="preserve"> PAGEREF _Toc14811 \h </w:instrText>
+      </w:r>
+      <w:r>
+        <w:fldChar w:fldCharType="separate"/>
+      </w:r>
+      <w:r>
+        <w:t>6</w:t>
+      </w:r>
+      <w:r>
+        <w:fldChar w:fldCharType="end"/>
+      </w:r>
+      <w:r>
+        <w:rPr>
+          <w:rFonts w:hint="default"/>
+          <w:lang w:val="en-US"/>
+        </w:rPr>
+        <w:fldChar w:fldCharType="end"/>
+      </w:r>
+    </w:p>
+    <w:p>
+      <w:pPr>
+        <w:pStyle w:val="13"/>
+        <w:tabs>
+          <w:tab w:val="right" w:leader="dot" w:pos="8306"/>
+        </w:tabs>
+      </w:pPr>
+      <w:r>
+        <w:rPr>
+          <w:rFonts w:hint="default"/>
+          <w:lang w:val="en-US"/>
+        </w:rPr>
+        <w:fldChar w:fldCharType="begin"/>
+      </w:r>
+      <w:r>
+        <w:rPr>
+          <w:rFonts w:hint="default"/>
+          <w:lang w:val="en-US"/>
+        </w:rPr>
+        <w:instrText xml:space="preserve"> HYPERLINK \l _Toc26147 </w:instrText>
+      </w:r>
+      <w:r>
+        <w:rPr>
+          <w:rFonts w:hint="default"/>
+          <w:lang w:val="en-US"/>
+        </w:rPr>
+        <w:fldChar w:fldCharType="separate"/>
+      </w:r>
+      <w:r>
+        <w:rPr>
+          <w:rFonts w:hint="default"/>
+          <w:lang w:val="en-US"/>
+        </w:rPr>
+        <w:t>Memento</w:t>
+      </w:r>
+      <w:r>
+        <w:tab/>
+      </w:r>
+      <w:r>
+        <w:fldChar w:fldCharType="begin"/>
+      </w:r>
+      <w:r>
+        <w:instrText xml:space="preserve"> PAGEREF _Toc26147 \h </w:instrText>
+      </w:r>
+      <w:r>
+        <w:fldChar w:fldCharType="separate"/>
+      </w:r>
+      <w:r>
+        <w:t>6</w:t>
+      </w:r>
+      <w:r>
+        <w:fldChar w:fldCharType="end"/>
+      </w:r>
+      <w:r>
+        <w:rPr>
+          <w:rFonts w:hint="default"/>
+          <w:lang w:val="en-US"/>
+        </w:rPr>
+        <w:fldChar w:fldCharType="end"/>
+      </w:r>
+    </w:p>
+    <w:p>
+      <w:pPr>
+        <w:pStyle w:val="13"/>
+        <w:tabs>
+          <w:tab w:val="right" w:leader="dot" w:pos="8306"/>
+        </w:tabs>
+      </w:pPr>
+      <w:r>
+        <w:rPr>
+          <w:rFonts w:hint="default"/>
+          <w:lang w:val="en-US"/>
+        </w:rPr>
+        <w:fldChar w:fldCharType="begin"/>
+      </w:r>
+      <w:r>
+        <w:rPr>
+          <w:rFonts w:hint="default"/>
+          <w:lang w:val="en-US"/>
+        </w:rPr>
+        <w:instrText xml:space="preserve"> HYPERLINK \l _Toc10323 </w:instrText>
+      </w:r>
+      <w:r>
+        <w:rPr>
+          <w:rFonts w:hint="default"/>
+          <w:lang w:val="en-US"/>
+        </w:rPr>
+        <w:fldChar w:fldCharType="separate"/>
+      </w:r>
+      <w:r>
+        <w:rPr>
+          <w:rFonts w:hint="default"/>
+          <w:lang w:val="en-US"/>
+        </w:rPr>
+        <w:t>Observer</w:t>
+      </w:r>
+      <w:r>
+        <w:tab/>
+      </w:r>
+      <w:r>
+        <w:fldChar w:fldCharType="begin"/>
+      </w:r>
+      <w:r>
+        <w:instrText xml:space="preserve"> PAGEREF _Toc10323 \h </w:instrText>
+      </w:r>
+      <w:r>
+        <w:fldChar w:fldCharType="separate"/>
+      </w:r>
+      <w:r>
+        <w:t>6</w:t>
+      </w:r>
+      <w:r>
+        <w:fldChar w:fldCharType="end"/>
+      </w:r>
+      <w:r>
+        <w:rPr>
+          <w:rFonts w:hint="default"/>
+          <w:lang w:val="en-US"/>
+        </w:rPr>
+        <w:fldChar w:fldCharType="end"/>
+      </w:r>
+    </w:p>
+    <w:p>
+      <w:pPr>
+        <w:pStyle w:val="13"/>
+        <w:tabs>
+          <w:tab w:val="right" w:leader="dot" w:pos="8306"/>
+        </w:tabs>
+      </w:pPr>
+      <w:r>
+        <w:rPr>
+          <w:rFonts w:hint="default"/>
+          <w:lang w:val="en-US"/>
+        </w:rPr>
+        <w:fldChar w:fldCharType="begin"/>
+      </w:r>
+      <w:r>
+        <w:rPr>
+          <w:rFonts w:hint="default"/>
+          <w:lang w:val="en-US"/>
+        </w:rPr>
+        <w:instrText xml:space="preserve"> HYPERLINK \l _Toc23454 </w:instrText>
+      </w:r>
+      <w:r>
+        <w:rPr>
+          <w:rFonts w:hint="default"/>
+          <w:lang w:val="en-US"/>
+        </w:rPr>
+        <w:fldChar w:fldCharType="separate"/>
+      </w:r>
+      <w:r>
+        <w:rPr>
+          <w:rFonts w:hint="default"/>
+          <w:lang w:val="en-US"/>
+        </w:rPr>
+        <w:t>State</w:t>
+      </w:r>
+      <w:r>
+        <w:tab/>
+      </w:r>
+      <w:r>
+        <w:fldChar w:fldCharType="begin"/>
+      </w:r>
+      <w:r>
+        <w:instrText xml:space="preserve"> PAGEREF _Toc23454 \h </w:instrText>
+      </w:r>
+      <w:r>
+        <w:fldChar w:fldCharType="separate"/>
+      </w:r>
+      <w:r>
+        <w:t>6</w:t>
+      </w:r>
+      <w:r>
+        <w:fldChar w:fldCharType="end"/>
+      </w:r>
+      <w:r>
+        <w:rPr>
+          <w:rFonts w:hint="default"/>
+          <w:lang w:val="en-US"/>
+        </w:rPr>
+        <w:fldChar w:fldCharType="end"/>
+      </w:r>
+    </w:p>
+    <w:p>
+      <w:pPr>
+        <w:pStyle w:val="13"/>
+        <w:tabs>
+          <w:tab w:val="right" w:leader="dot" w:pos="8306"/>
+        </w:tabs>
+      </w:pPr>
+      <w:r>
+        <w:rPr>
+          <w:rFonts w:hint="default"/>
+          <w:lang w:val="en-US"/>
+        </w:rPr>
+        <w:fldChar w:fldCharType="begin"/>
+      </w:r>
+      <w:r>
+        <w:rPr>
+          <w:rFonts w:hint="default"/>
+          <w:lang w:val="en-US"/>
+        </w:rPr>
+        <w:instrText xml:space="preserve"> HYPERLINK \l _Toc10074 </w:instrText>
+      </w:r>
+      <w:r>
+        <w:rPr>
+          <w:rFonts w:hint="default"/>
+          <w:lang w:val="en-US"/>
+        </w:rPr>
+        <w:fldChar w:fldCharType="separate"/>
+      </w:r>
+      <w:r>
+        <w:rPr>
+          <w:rFonts w:hint="default"/>
+          <w:lang w:val="en-US"/>
+        </w:rPr>
+        <w:t>Strategy</w:t>
+      </w:r>
+      <w:r>
+        <w:tab/>
+      </w:r>
+      <w:r>
+        <w:fldChar w:fldCharType="begin"/>
+      </w:r>
+      <w:r>
+        <w:instrText xml:space="preserve"> PAGEREF _Toc10074 \h </w:instrText>
+      </w:r>
+      <w:r>
+        <w:fldChar w:fldCharType="separate"/>
+      </w:r>
+      <w:r>
+        <w:t>6</w:t>
+      </w:r>
+      <w:r>
+        <w:fldChar w:fldCharType="end"/>
+      </w:r>
+      <w:r>
+        <w:rPr>
+          <w:rFonts w:hint="default"/>
+          <w:lang w:val="en-US"/>
+        </w:rPr>
+        <w:fldChar w:fldCharType="end"/>
+      </w:r>
+    </w:p>
+    <w:p>
+      <w:pPr>
+        <w:pStyle w:val="13"/>
+        <w:tabs>
+          <w:tab w:val="right" w:leader="dot" w:pos="8306"/>
+        </w:tabs>
+      </w:pPr>
+      <w:r>
+        <w:rPr>
+          <w:rFonts w:hint="default"/>
+          <w:lang w:val="en-US"/>
+        </w:rPr>
+        <w:fldChar w:fldCharType="begin"/>
+      </w:r>
+      <w:r>
+        <w:rPr>
+          <w:rFonts w:hint="default"/>
+          <w:lang w:val="en-US"/>
+        </w:rPr>
+        <w:instrText xml:space="preserve"> HYPERLINK \l _Toc22971 </w:instrText>
+      </w:r>
+      <w:r>
+        <w:rPr>
+          <w:rFonts w:hint="default"/>
+          <w:lang w:val="en-US"/>
+        </w:rPr>
+        <w:fldChar w:fldCharType="separate"/>
+      </w:r>
+      <w:r>
+        <w:rPr>
+          <w:rFonts w:hint="default"/>
+          <w:lang w:val="en-US"/>
+        </w:rPr>
+        <w:t>Template method</w:t>
+      </w:r>
+      <w:r>
+        <w:tab/>
+      </w:r>
+      <w:r>
+        <w:fldChar w:fldCharType="begin"/>
+      </w:r>
+      <w:r>
+        <w:instrText xml:space="preserve"> PAGEREF _Toc22971 \h </w:instrText>
+      </w:r>
+      <w:r>
+        <w:fldChar w:fldCharType="separate"/>
+      </w:r>
+      <w:r>
+        <w:t>6</w:t>
+      </w:r>
+      <w:r>
+        <w:fldChar w:fldCharType="end"/>
+      </w:r>
+      <w:r>
+        <w:rPr>
+          <w:rFonts w:hint="default"/>
+          <w:lang w:val="en-US"/>
+        </w:rPr>
+        <w:fldChar w:fldCharType="end"/>
+      </w:r>
+    </w:p>
+    <w:p>
+      <w:pPr>
+        <w:pStyle w:val="13"/>
+        <w:tabs>
+          <w:tab w:val="right" w:leader="dot" w:pos="8306"/>
+        </w:tabs>
+      </w:pPr>
+      <w:r>
+        <w:rPr>
+          <w:rFonts w:hint="default"/>
+          <w:lang w:val="en-US"/>
+        </w:rPr>
+        <w:fldChar w:fldCharType="begin"/>
+      </w:r>
+      <w:r>
+        <w:rPr>
+          <w:rFonts w:hint="default"/>
+          <w:lang w:val="en-US"/>
+        </w:rPr>
+        <w:instrText xml:space="preserve"> HYPERLINK \l _Toc28302 </w:instrText>
+      </w:r>
+      <w:r>
+        <w:rPr>
+          <w:rFonts w:hint="default"/>
+          <w:lang w:val="en-US"/>
+        </w:rPr>
+        <w:fldChar w:fldCharType="separate"/>
+      </w:r>
+      <w:r>
+        <w:rPr>
+          <w:rFonts w:hint="default"/>
+          <w:lang w:val="en-US"/>
+        </w:rPr>
+        <w:t>Visitor</w:t>
+      </w:r>
+      <w:r>
+        <w:tab/>
+      </w:r>
+      <w:r>
+        <w:fldChar w:fldCharType="begin"/>
+      </w:r>
+      <w:r>
+        <w:instrText xml:space="preserve"> PAGEREF _Toc28302 \h </w:instrText>
+      </w:r>
+      <w:r>
+        <w:fldChar w:fldCharType="separate"/>
+      </w:r>
+      <w:r>
+        <w:t>6</w:t>
       </w:r>
       <w:r>
         <w:fldChar w:fldCharType="end"/>
@@ -429,21 +2137,21 @@
           <w:rFonts w:hint="default"/>
           <w:lang w:val="en-US"/>
         </w:rPr>
-        <w:instrText xml:space="preserve"> HYPERLINK \l _Toc21244 </w:instrText>
-      </w:r>
-      <w:r>
-        <w:rPr>
-          <w:rFonts w:hint="default"/>
-          <w:lang w:val="en-US"/>
-        </w:rPr>
-        <w:fldChar w:fldCharType="separate"/>
-      </w:r>
-      <w:r>
-        <w:rPr>
-          <w:rFonts w:hint="default"/>
-          <w:lang w:val="en-US"/>
-        </w:rPr>
-        <w:t>Interface Segregation Principle</w:t>
+        <w:instrText xml:space="preserve"> HYPERLINK \l _Toc9762 </w:instrText>
+      </w:r>
+      <w:r>
+        <w:rPr>
+          <w:rFonts w:hint="default"/>
+          <w:lang w:val="en-US"/>
+        </w:rPr>
+        <w:fldChar w:fldCharType="separate"/>
+      </w:r>
+      <w:r>
+        <w:rPr>
+          <w:rFonts w:hint="default"/>
+          <w:lang w:val="en-US"/>
+        </w:rPr>
+        <w:t>Microservices</w:t>
       </w:r>
       <w:r>
         <w:tab/>
@@ -452,13 +2160,13 @@
         <w:fldChar w:fldCharType="begin"/>
       </w:r>
       <w:r>
-        <w:instrText xml:space="preserve"> PAGEREF _Toc21244 \h </w:instrText>
-      </w:r>
-      <w:r>
-        <w:fldChar w:fldCharType="separate"/>
-      </w:r>
-      <w:r>
-        <w:t>3</w:t>
+        <w:instrText xml:space="preserve"> PAGEREF _Toc9762 \h </w:instrText>
+      </w:r>
+      <w:r>
+        <w:fldChar w:fldCharType="separate"/>
+      </w:r>
+      <w:r>
+        <w:t>6</w:t>
       </w:r>
       <w:r>
         <w:fldChar w:fldCharType="end"/>
@@ -490,21 +2198,21 @@
           <w:rFonts w:hint="default"/>
           <w:lang w:val="en-US"/>
         </w:rPr>
-        <w:instrText xml:space="preserve"> HYPERLINK \l _Toc7037 </w:instrText>
-      </w:r>
-      <w:r>
-        <w:rPr>
-          <w:rFonts w:hint="default"/>
-          <w:lang w:val="en-US"/>
-        </w:rPr>
-        <w:fldChar w:fldCharType="separate"/>
-      </w:r>
-      <w:r>
-        <w:rPr>
-          <w:rFonts w:hint="default"/>
-          <w:lang w:val="en-US"/>
-        </w:rPr>
-        <w:t>Dependency Inversion Principle</w:t>
+        <w:instrText xml:space="preserve"> HYPERLINK \l _Toc28523 </w:instrText>
+      </w:r>
+      <w:r>
+        <w:rPr>
+          <w:rFonts w:hint="default"/>
+          <w:lang w:val="en-US"/>
+        </w:rPr>
+        <w:fldChar w:fldCharType="separate"/>
+      </w:r>
+      <w:r>
+        <w:rPr>
+          <w:rFonts w:hint="default"/>
+          <w:lang w:val="en-US"/>
+        </w:rPr>
+        <w:t>Kubernates</w:t>
       </w:r>
       <w:r>
         <w:tab/>
@@ -513,28 +2221,28 @@
         <w:fldChar w:fldCharType="begin"/>
       </w:r>
       <w:r>
-        <w:instrText xml:space="preserve"> PAGEREF _Toc7037 \h </w:instrText>
-      </w:r>
-      <w:r>
-        <w:fldChar w:fldCharType="separate"/>
-      </w:r>
-      <w:r>
-        <w:t>3</w:t>
-      </w:r>
-      <w:r>
-        <w:fldChar w:fldCharType="end"/>
-      </w:r>
-      <w:r>
-        <w:rPr>
-          <w:rFonts w:hint="default"/>
-          <w:lang w:val="en-US"/>
-        </w:rPr>
-        <w:fldChar w:fldCharType="end"/>
-      </w:r>
-    </w:p>
-    <w:p>
-      <w:pPr>
-        <w:pStyle w:val="10"/>
+        <w:instrText xml:space="preserve"> PAGEREF _Toc28523 \h </w:instrText>
+      </w:r>
+      <w:r>
+        <w:fldChar w:fldCharType="separate"/>
+      </w:r>
+      <w:r>
+        <w:t>6</w:t>
+      </w:r>
+      <w:r>
+        <w:fldChar w:fldCharType="end"/>
+      </w:r>
+      <w:r>
+        <w:rPr>
+          <w:rFonts w:hint="default"/>
+          <w:lang w:val="en-US"/>
+        </w:rPr>
+        <w:fldChar w:fldCharType="end"/>
+      </w:r>
+    </w:p>
+    <w:p>
+      <w:pPr>
+        <w:pStyle w:val="11"/>
         <w:tabs>
           <w:tab w:val="right" w:leader="dot" w:pos="8306"/>
         </w:tabs>
@@ -551,21 +2259,21 @@
           <w:rFonts w:hint="default"/>
           <w:lang w:val="en-US"/>
         </w:rPr>
-        <w:instrText xml:space="preserve"> HYPERLINK \l _Toc787 </w:instrText>
-      </w:r>
-      <w:r>
-        <w:rPr>
-          <w:rFonts w:hint="default"/>
-          <w:lang w:val="en-US"/>
-        </w:rPr>
-        <w:fldChar w:fldCharType="separate"/>
-      </w:r>
-      <w:r>
-        <w:rPr>
-          <w:rFonts w:hint="default"/>
-          <w:lang w:val="en-US"/>
-        </w:rPr>
-        <w:t>Microservices</w:t>
+        <w:instrText xml:space="preserve"> HYPERLINK \l _Toc3317 </w:instrText>
+      </w:r>
+      <w:r>
+        <w:rPr>
+          <w:rFonts w:hint="default"/>
+          <w:lang w:val="en-US"/>
+        </w:rPr>
+        <w:fldChar w:fldCharType="separate"/>
+      </w:r>
+      <w:r>
+        <w:rPr>
+          <w:rFonts w:hint="default"/>
+          <w:lang w:val="en-US"/>
+        </w:rPr>
+        <w:t>Docker</w:t>
       </w:r>
       <w:r>
         <w:tab/>
@@ -574,28 +2282,28 @@
         <w:fldChar w:fldCharType="begin"/>
       </w:r>
       <w:r>
-        <w:instrText xml:space="preserve"> PAGEREF _Toc787 \h </w:instrText>
-      </w:r>
-      <w:r>
-        <w:fldChar w:fldCharType="separate"/>
-      </w:r>
-      <w:r>
-        <w:t>4</w:t>
-      </w:r>
-      <w:r>
-        <w:fldChar w:fldCharType="end"/>
-      </w:r>
-      <w:r>
-        <w:rPr>
-          <w:rFonts w:hint="default"/>
-          <w:lang w:val="en-US"/>
-        </w:rPr>
-        <w:fldChar w:fldCharType="end"/>
-      </w:r>
-    </w:p>
-    <w:p>
-      <w:pPr>
-        <w:pStyle w:val="10"/>
+        <w:instrText xml:space="preserve"> PAGEREF _Toc3317 \h </w:instrText>
+      </w:r>
+      <w:r>
+        <w:fldChar w:fldCharType="separate"/>
+      </w:r>
+      <w:r>
+        <w:t>6</w:t>
+      </w:r>
+      <w:r>
+        <w:fldChar w:fldCharType="end"/>
+      </w:r>
+      <w:r>
+        <w:rPr>
+          <w:rFonts w:hint="default"/>
+          <w:lang w:val="en-US"/>
+        </w:rPr>
+        <w:fldChar w:fldCharType="end"/>
+      </w:r>
+    </w:p>
+    <w:p>
+      <w:pPr>
+        <w:pStyle w:val="11"/>
         <w:tabs>
           <w:tab w:val="right" w:leader="dot" w:pos="8306"/>
         </w:tabs>
@@ -612,21 +2320,21 @@
           <w:rFonts w:hint="default"/>
           <w:lang w:val="en-US"/>
         </w:rPr>
-        <w:instrText xml:space="preserve"> HYPERLINK \l _Toc25586 </w:instrText>
-      </w:r>
-      <w:r>
-        <w:rPr>
-          <w:rFonts w:hint="default"/>
-          <w:lang w:val="en-US"/>
-        </w:rPr>
-        <w:fldChar w:fldCharType="separate"/>
-      </w:r>
-      <w:r>
-        <w:rPr>
-          <w:rFonts w:hint="default"/>
-          <w:lang w:val="en-US"/>
-        </w:rPr>
-        <w:t>Kubernates</w:t>
+        <w:instrText xml:space="preserve"> HYPERLINK \l _Toc11222 </w:instrText>
+      </w:r>
+      <w:r>
+        <w:rPr>
+          <w:rFonts w:hint="default"/>
+          <w:lang w:val="en-US"/>
+        </w:rPr>
+        <w:fldChar w:fldCharType="separate"/>
+      </w:r>
+      <w:r>
+        <w:rPr>
+          <w:rFonts w:hint="default"/>
+          <w:lang w:val="en-US"/>
+        </w:rPr>
+        <w:t>High Level</w:t>
       </w:r>
       <w:r>
         <w:tab/>
@@ -635,28 +2343,28 @@
         <w:fldChar w:fldCharType="begin"/>
       </w:r>
       <w:r>
-        <w:instrText xml:space="preserve"> PAGEREF _Toc25586 \h </w:instrText>
-      </w:r>
-      <w:r>
-        <w:fldChar w:fldCharType="separate"/>
-      </w:r>
-      <w:r>
-        <w:t>4</w:t>
-      </w:r>
-      <w:r>
-        <w:fldChar w:fldCharType="end"/>
-      </w:r>
-      <w:r>
-        <w:rPr>
-          <w:rFonts w:hint="default"/>
-          <w:lang w:val="en-US"/>
-        </w:rPr>
-        <w:fldChar w:fldCharType="end"/>
-      </w:r>
-    </w:p>
-    <w:p>
-      <w:pPr>
-        <w:pStyle w:val="10"/>
+        <w:instrText xml:space="preserve"> PAGEREF _Toc11222 \h </w:instrText>
+      </w:r>
+      <w:r>
+        <w:fldChar w:fldCharType="separate"/>
+      </w:r>
+      <w:r>
+        <w:t>6</w:t>
+      </w:r>
+      <w:r>
+        <w:fldChar w:fldCharType="end"/>
+      </w:r>
+      <w:r>
+        <w:rPr>
+          <w:rFonts w:hint="default"/>
+          <w:lang w:val="en-US"/>
+        </w:rPr>
+        <w:fldChar w:fldCharType="end"/>
+      </w:r>
+    </w:p>
+    <w:p>
+      <w:pPr>
+        <w:pStyle w:val="11"/>
         <w:tabs>
           <w:tab w:val="right" w:leader="dot" w:pos="8306"/>
         </w:tabs>
@@ -673,21 +2381,21 @@
           <w:rFonts w:hint="default"/>
           <w:lang w:val="en-US"/>
         </w:rPr>
-        <w:instrText xml:space="preserve"> HYPERLINK \l _Toc10656 </w:instrText>
-      </w:r>
-      <w:r>
-        <w:rPr>
-          <w:rFonts w:hint="default"/>
-          <w:lang w:val="en-US"/>
-        </w:rPr>
-        <w:fldChar w:fldCharType="separate"/>
-      </w:r>
-      <w:r>
-        <w:rPr>
-          <w:rFonts w:hint="default"/>
-          <w:lang w:val="en-US"/>
-        </w:rPr>
-        <w:t>Docker</w:t>
+        <w:instrText xml:space="preserve"> HYPERLINK \l _Toc32162 </w:instrText>
+      </w:r>
+      <w:r>
+        <w:rPr>
+          <w:rFonts w:hint="default"/>
+          <w:lang w:val="en-US"/>
+        </w:rPr>
+        <w:fldChar w:fldCharType="separate"/>
+      </w:r>
+      <w:r>
+        <w:rPr>
+          <w:rFonts w:hint="default"/>
+          <w:lang w:val="en-US"/>
+        </w:rPr>
+        <w:t>Low Level</w:t>
       </w:r>
       <w:r>
         <w:tab/>
@@ -696,135 +2404,13 @@
         <w:fldChar w:fldCharType="begin"/>
       </w:r>
       <w:r>
-        <w:instrText xml:space="preserve"> PAGEREF _Toc10656 \h </w:instrText>
-      </w:r>
-      <w:r>
-        <w:fldChar w:fldCharType="separate"/>
-      </w:r>
-      <w:r>
-        <w:t>4</w:t>
-      </w:r>
-      <w:r>
-        <w:fldChar w:fldCharType="end"/>
-      </w:r>
-      <w:r>
-        <w:rPr>
-          <w:rFonts w:hint="default"/>
-          <w:lang w:val="en-US"/>
-        </w:rPr>
-        <w:fldChar w:fldCharType="end"/>
-      </w:r>
-    </w:p>
-    <w:p>
-      <w:pPr>
-        <w:pStyle w:val="10"/>
-        <w:tabs>
-          <w:tab w:val="right" w:leader="dot" w:pos="8306"/>
-        </w:tabs>
-      </w:pPr>
-      <w:r>
-        <w:rPr>
-          <w:rFonts w:hint="default"/>
-          <w:lang w:val="en-US"/>
-        </w:rPr>
-        <w:fldChar w:fldCharType="begin"/>
-      </w:r>
-      <w:r>
-        <w:rPr>
-          <w:rFonts w:hint="default"/>
-          <w:lang w:val="en-US"/>
-        </w:rPr>
-        <w:instrText xml:space="preserve"> HYPERLINK \l _Toc21031 </w:instrText>
-      </w:r>
-      <w:r>
-        <w:rPr>
-          <w:rFonts w:hint="default"/>
-          <w:lang w:val="en-US"/>
-        </w:rPr>
-        <w:fldChar w:fldCharType="separate"/>
-      </w:r>
-      <w:r>
-        <w:rPr>
-          <w:rFonts w:hint="default"/>
-          <w:lang w:val="en-US"/>
-        </w:rPr>
-        <w:t>High Level</w:t>
-      </w:r>
-      <w:r>
-        <w:tab/>
-      </w:r>
-      <w:r>
-        <w:fldChar w:fldCharType="begin"/>
-      </w:r>
-      <w:r>
-        <w:instrText xml:space="preserve"> PAGEREF _Toc21031 \h </w:instrText>
-      </w:r>
-      <w:r>
-        <w:fldChar w:fldCharType="separate"/>
-      </w:r>
-      <w:r>
-        <w:t>4</w:t>
-      </w:r>
-      <w:r>
-        <w:fldChar w:fldCharType="end"/>
-      </w:r>
-      <w:r>
-        <w:rPr>
-          <w:rFonts w:hint="default"/>
-          <w:lang w:val="en-US"/>
-        </w:rPr>
-        <w:fldChar w:fldCharType="end"/>
-      </w:r>
-    </w:p>
-    <w:p>
-      <w:pPr>
-        <w:pStyle w:val="10"/>
-        <w:tabs>
-          <w:tab w:val="right" w:leader="dot" w:pos="8306"/>
-        </w:tabs>
-      </w:pPr>
-      <w:r>
-        <w:rPr>
-          <w:rFonts w:hint="default"/>
-          <w:lang w:val="en-US"/>
-        </w:rPr>
-        <w:fldChar w:fldCharType="begin"/>
-      </w:r>
-      <w:r>
-        <w:rPr>
-          <w:rFonts w:hint="default"/>
-          <w:lang w:val="en-US"/>
-        </w:rPr>
-        <w:instrText xml:space="preserve"> HYPERLINK \l _Toc5259 </w:instrText>
-      </w:r>
-      <w:r>
-        <w:rPr>
-          <w:rFonts w:hint="default"/>
-          <w:lang w:val="en-US"/>
-        </w:rPr>
-        <w:fldChar w:fldCharType="separate"/>
-      </w:r>
-      <w:r>
-        <w:rPr>
-          <w:rFonts w:hint="default"/>
-          <w:lang w:val="en-US"/>
-        </w:rPr>
-        <w:t>Low Level</w:t>
-      </w:r>
-      <w:r>
-        <w:tab/>
-      </w:r>
-      <w:r>
-        <w:fldChar w:fldCharType="begin"/>
-      </w:r>
-      <w:r>
-        <w:instrText xml:space="preserve"> PAGEREF _Toc5259 \h </w:instrText>
-      </w:r>
-      <w:r>
-        <w:fldChar w:fldCharType="separate"/>
-      </w:r>
-      <w:r>
-        <w:t>4</w:t>
+        <w:instrText xml:space="preserve"> PAGEREF _Toc32162 \h </w:instrText>
+      </w:r>
+      <w:r>
+        <w:fldChar w:fldCharType="separate"/>
+      </w:r>
+      <w:r>
+        <w:t>6</w:t>
       </w:r>
       <w:r>
         <w:fldChar w:fldCharType="end"/>
@@ -861,7 +2447,8 @@
           <w:lang w:val="en-US"/>
         </w:rPr>
       </w:pPr>
-      <w:bookmarkStart w:id="1" w:name="_Toc20111"/>
+      <w:bookmarkStart w:id="2" w:name="_Toc32333"/>
+      <w:bookmarkStart w:id="3" w:name="_Toc7120"/>
       <w:r>
         <w:rPr>
           <w:rFonts w:hint="default"/>
@@ -869,7 +2456,8 @@
         </w:rPr>
         <w:t>DRY</w:t>
       </w:r>
-      <w:bookmarkEnd w:id="1"/>
+      <w:bookmarkEnd w:id="2"/>
+      <w:bookmarkEnd w:id="3"/>
     </w:p>
     <w:p>
       <w:pPr>
@@ -880,7 +2468,8 @@
           <w:lang w:val="en-US"/>
         </w:rPr>
       </w:pPr>
-      <w:bookmarkStart w:id="2" w:name="_Toc31425"/>
+      <w:bookmarkStart w:id="4" w:name="_Toc1330"/>
+      <w:bookmarkStart w:id="5" w:name="_Toc28676"/>
       <w:r>
         <w:rPr>
           <w:rFonts w:hint="default"/>
@@ -888,7 +2477,8 @@
         </w:rPr>
         <w:t>SOLID</w:t>
       </w:r>
-      <w:bookmarkEnd w:id="2"/>
+      <w:bookmarkEnd w:id="4"/>
+      <w:bookmarkEnd w:id="5"/>
     </w:p>
     <w:p>
       <w:pPr>
@@ -958,7 +2548,7 @@
       </w:r>
       <w:r>
         <w:rPr>
-          <w:rStyle w:val="7"/>
+          <w:rStyle w:val="8"/>
           <w:rFonts w:hint="default"/>
           <w:b w:val="0"/>
           <w:bCs w:val="0"/>
@@ -994,7 +2584,8 @@
           <w:lang w:val="en-US"/>
         </w:rPr>
       </w:pPr>
-      <w:bookmarkStart w:id="3" w:name="_Toc9054"/>
+      <w:bookmarkStart w:id="6" w:name="_Toc17040"/>
+      <w:bookmarkStart w:id="7" w:name="_Toc4820"/>
       <w:r>
         <w:rPr>
           <w:rFonts w:hint="default"/>
@@ -1002,7 +2593,8 @@
         </w:rPr>
         <w:t>Single Responsibility Principle</w:t>
       </w:r>
-      <w:bookmarkEnd w:id="3"/>
+      <w:bookmarkEnd w:id="6"/>
+      <w:bookmarkEnd w:id="7"/>
     </w:p>
     <w:p>
       <w:pPr>
@@ -1386,7 +2978,8 @@
           <w:lang w:val="en-US"/>
         </w:rPr>
       </w:pPr>
-      <w:bookmarkStart w:id="4" w:name="_Toc27806"/>
+      <w:bookmarkStart w:id="8" w:name="_Toc28867"/>
+      <w:bookmarkStart w:id="9" w:name="_Toc15754"/>
       <w:r>
         <w:rPr>
           <w:rFonts w:hint="default"/>
@@ -1394,7 +2987,8 @@
         </w:rPr>
         <w:t>Open-Closed Principle</w:t>
       </w:r>
-      <w:bookmarkEnd w:id="4"/>
+      <w:bookmarkEnd w:id="8"/>
+      <w:bookmarkEnd w:id="9"/>
     </w:p>
     <w:p>
       <w:pPr>
@@ -1757,7 +3351,8 @@
           <w:lang w:val="en-US"/>
         </w:rPr>
       </w:pPr>
-      <w:bookmarkStart w:id="5" w:name="_Toc10120"/>
+      <w:bookmarkStart w:id="10" w:name="_Toc24057"/>
+      <w:bookmarkStart w:id="11" w:name="_Toc28579"/>
       <w:r>
         <w:rPr>
           <w:rFonts w:hint="default"/>
@@ -1765,7 +3360,8 @@
         </w:rPr>
         <w:t>Liskov Substitution Principle</w:t>
       </w:r>
-      <w:bookmarkEnd w:id="5"/>
+      <w:bookmarkEnd w:id="10"/>
+      <w:bookmarkEnd w:id="11"/>
     </w:p>
     <w:p>
       <w:pPr>
@@ -1849,7 +3445,8 @@
           <w:lang w:val="en-US"/>
         </w:rPr>
       </w:pPr>
-      <w:bookmarkStart w:id="6" w:name="_Toc21244"/>
+      <w:bookmarkStart w:id="12" w:name="_Toc28375"/>
+      <w:bookmarkStart w:id="13" w:name="_Toc16282"/>
       <w:r>
         <w:rPr>
           <w:rFonts w:hint="default"/>
@@ -1857,7 +3454,8 @@
         </w:rPr>
         <w:t>Interface Segregation Principle</w:t>
       </w:r>
-      <w:bookmarkEnd w:id="6"/>
+      <w:bookmarkEnd w:id="12"/>
+      <w:bookmarkEnd w:id="13"/>
     </w:p>
     <w:p>
       <w:pPr>
@@ -1883,7 +3481,8 @@
           <w:lang w:val="en-US"/>
         </w:rPr>
       </w:pPr>
-      <w:bookmarkStart w:id="7" w:name="_Toc7037"/>
+      <w:bookmarkStart w:id="14" w:name="_Toc13030"/>
+      <w:bookmarkStart w:id="15" w:name="_Toc26148"/>
       <w:r>
         <w:rPr>
           <w:rFonts w:hint="default"/>
@@ -1891,7 +3490,8 @@
         </w:rPr>
         <w:t>Dependency Inversion Principle</w:t>
       </w:r>
-      <w:bookmarkEnd w:id="7"/>
+      <w:bookmarkEnd w:id="14"/>
+      <w:bookmarkEnd w:id="15"/>
     </w:p>
     <w:p>
       <w:pPr>
@@ -1999,7 +3599,629 @@
           <w:lang w:val="en-US"/>
         </w:rPr>
       </w:pPr>
-      <w:bookmarkStart w:id="8" w:name="_Toc787"/>
+      <w:bookmarkStart w:id="16" w:name="_Toc16942"/>
+      <w:bookmarkStart w:id="17" w:name="_Toc5034"/>
+      <w:r>
+        <w:rPr>
+          <w:rFonts w:hint="default"/>
+          <w:lang w:val="en-US"/>
+        </w:rPr>
+        <w:t>Design Pattern</w:t>
+      </w:r>
+      <w:bookmarkEnd w:id="16"/>
+      <w:bookmarkEnd w:id="17"/>
+    </w:p>
+    <w:p>
+      <w:pPr>
+        <w:pStyle w:val="4"/>
+        <w:bidi w:val="0"/>
+        <w:rPr>
+          <w:rFonts w:hint="default"/>
+          <w:lang w:val="en-US"/>
+        </w:rPr>
+      </w:pPr>
+      <w:bookmarkStart w:id="18" w:name="_Toc938"/>
+      <w:bookmarkStart w:id="19" w:name="_Toc14937"/>
+      <w:r>
+        <w:rPr>
+          <w:rFonts w:hint="default"/>
+          <w:lang w:val="en-US"/>
+        </w:rPr>
+        <w:t>Creational Patterns</w:t>
+      </w:r>
+      <w:bookmarkEnd w:id="18"/>
+      <w:bookmarkEnd w:id="19"/>
+    </w:p>
+    <w:p>
+      <w:pPr>
+        <w:rPr>
+          <w:rFonts w:hint="default"/>
+          <w:lang w:val="en-US"/>
+        </w:rPr>
+      </w:pPr>
+      <w:r>
+        <w:rPr>
+          <w:rFonts w:hint="default"/>
+          <w:lang w:val="en-US"/>
+        </w:rPr>
+        <w:t xml:space="preserve">These patterns provide various </w:t>
+      </w:r>
+      <w:r>
+        <w:rPr>
+          <w:rFonts w:hint="default"/>
+          <w:b/>
+          <w:bCs w:val="0"/>
+          <w:lang w:val="en-US"/>
+        </w:rPr>
+        <w:t>object creation mechanisms</w:t>
+      </w:r>
+      <w:r>
+        <w:rPr>
+          <w:rFonts w:hint="default"/>
+          <w:lang w:val="en-US"/>
+        </w:rPr>
+        <w:t>, which increase flexibility and reuse of existing code.</w:t>
+      </w:r>
+    </w:p>
+    <w:p>
+      <w:pPr>
+        <w:rPr>
+          <w:rFonts w:hint="default"/>
+          <w:lang w:val="en-US"/>
+        </w:rPr>
+      </w:pPr>
+    </w:p>
+    <w:p>
+      <w:pPr>
+        <w:pStyle w:val="5"/>
+        <w:bidi w:val="0"/>
+        <w:rPr>
+          <w:rFonts w:hint="default"/>
+          <w:lang w:val="en-US"/>
+        </w:rPr>
+      </w:pPr>
+      <w:bookmarkStart w:id="20" w:name="_Toc16504"/>
+      <w:r>
+        <w:rPr>
+          <w:rFonts w:hint="default"/>
+          <w:lang w:val="en-US"/>
+        </w:rPr>
+        <w:t>Factory Method</w:t>
+      </w:r>
+      <w:bookmarkEnd w:id="20"/>
+    </w:p>
+    <w:p>
+      <w:pPr>
+        <w:rPr>
+          <w:rFonts w:hint="default"/>
+          <w:lang w:val="en-US"/>
+        </w:rPr>
+      </w:pPr>
+      <w:bookmarkStart w:id="56" w:name="_GoBack"/>
+      <w:bookmarkEnd w:id="56"/>
+    </w:p>
+    <w:p>
+      <w:pPr>
+        <w:pStyle w:val="5"/>
+        <w:bidi w:val="0"/>
+        <w:rPr>
+          <w:rFonts w:hint="default"/>
+          <w:lang w:val="en-US"/>
+        </w:rPr>
+      </w:pPr>
+      <w:bookmarkStart w:id="21" w:name="_Toc26566"/>
+      <w:r>
+        <w:rPr>
+          <w:rFonts w:hint="default"/>
+          <w:lang w:val="en-US"/>
+        </w:rPr>
+        <w:t>Abstract Factory</w:t>
+      </w:r>
+      <w:bookmarkEnd w:id="21"/>
+    </w:p>
+    <w:p>
+      <w:pPr>
+        <w:pStyle w:val="5"/>
+        <w:bidi w:val="0"/>
+        <w:rPr>
+          <w:rFonts w:hint="default"/>
+          <w:lang w:val="en-US"/>
+        </w:rPr>
+      </w:pPr>
+      <w:bookmarkStart w:id="22" w:name="_Toc3145"/>
+      <w:r>
+        <w:rPr>
+          <w:rFonts w:hint="default"/>
+          <w:lang w:val="en-US"/>
+        </w:rPr>
+        <w:t>Builder</w:t>
+      </w:r>
+      <w:bookmarkEnd w:id="22"/>
+    </w:p>
+    <w:p>
+      <w:pPr>
+        <w:pStyle w:val="5"/>
+        <w:bidi w:val="0"/>
+        <w:rPr>
+          <w:rFonts w:hint="default"/>
+          <w:lang w:val="en-US"/>
+        </w:rPr>
+      </w:pPr>
+      <w:bookmarkStart w:id="23" w:name="_Toc14629"/>
+      <w:r>
+        <w:rPr>
+          <w:rFonts w:hint="default"/>
+          <w:lang w:val="en-US"/>
+        </w:rPr>
+        <w:t>Prototype</w:t>
+      </w:r>
+      <w:bookmarkEnd w:id="23"/>
+    </w:p>
+    <w:p>
+      <w:pPr>
+        <w:pStyle w:val="5"/>
+        <w:bidi w:val="0"/>
+        <w:rPr>
+          <w:rFonts w:hint="default"/>
+          <w:lang w:val="en-US"/>
+        </w:rPr>
+      </w:pPr>
+      <w:bookmarkStart w:id="24" w:name="_Toc26199"/>
+      <w:r>
+        <w:rPr>
+          <w:rFonts w:hint="default"/>
+          <w:lang w:val="en-US"/>
+        </w:rPr>
+        <w:t>Singleton</w:t>
+      </w:r>
+      <w:bookmarkEnd w:id="24"/>
+    </w:p>
+    <w:p>
+      <w:pPr>
+        <w:pStyle w:val="4"/>
+        <w:bidi w:val="0"/>
+        <w:rPr>
+          <w:rFonts w:hint="default"/>
+          <w:lang w:val="en-US"/>
+        </w:rPr>
+      </w:pPr>
+      <w:bookmarkStart w:id="25" w:name="_Toc11312"/>
+      <w:bookmarkStart w:id="26" w:name="_Toc31395"/>
+      <w:r>
+        <w:rPr>
+          <w:rFonts w:hint="default"/>
+          <w:lang w:val="en-US"/>
+        </w:rPr>
+        <w:t>Structural Patterns</w:t>
+      </w:r>
+      <w:bookmarkEnd w:id="25"/>
+      <w:bookmarkEnd w:id="26"/>
+    </w:p>
+    <w:p>
+      <w:pPr>
+        <w:rPr>
+          <w:rFonts w:hint="default"/>
+          <w:lang w:val="en-US"/>
+        </w:rPr>
+      </w:pPr>
+      <w:r>
+        <w:rPr>
+          <w:rFonts w:hint="default"/>
+          <w:lang w:val="en-US"/>
+        </w:rPr>
+        <w:t xml:space="preserve">These patterns explain </w:t>
+      </w:r>
+      <w:r>
+        <w:rPr>
+          <w:rFonts w:hint="default"/>
+          <w:b/>
+          <w:bCs w:val="0"/>
+          <w:lang w:val="en-US"/>
+        </w:rPr>
+        <w:t>how to assemble</w:t>
+      </w:r>
+      <w:r>
+        <w:rPr>
+          <w:rFonts w:hint="default"/>
+          <w:lang w:val="en-US"/>
+        </w:rPr>
+        <w:t xml:space="preserve"> objects and classes into larger structures while keeping these structures flexible and efficient.</w:t>
+      </w:r>
+    </w:p>
+    <w:p>
+      <w:pPr>
+        <w:pStyle w:val="5"/>
+        <w:bidi w:val="0"/>
+        <w:rPr>
+          <w:rFonts w:hint="default"/>
+          <w:lang w:val="en-US"/>
+        </w:rPr>
+      </w:pPr>
+      <w:bookmarkStart w:id="27" w:name="_Toc1155"/>
+      <w:r>
+        <w:rPr>
+          <w:rFonts w:hint="default"/>
+          <w:lang w:val="en-US"/>
+        </w:rPr>
+        <w:t>Adapter</w:t>
+      </w:r>
+      <w:bookmarkEnd w:id="27"/>
+    </w:p>
+    <w:p>
+      <w:pPr>
+        <w:pStyle w:val="5"/>
+        <w:bidi w:val="0"/>
+        <w:rPr>
+          <w:rFonts w:hint="default"/>
+          <w:lang w:val="en-US"/>
+        </w:rPr>
+      </w:pPr>
+      <w:bookmarkStart w:id="28" w:name="_Toc838"/>
+      <w:r>
+        <w:rPr>
+          <w:rFonts w:hint="default"/>
+          <w:lang w:val="en-US"/>
+        </w:rPr>
+        <w:t>Bridge</w:t>
+      </w:r>
+      <w:bookmarkEnd w:id="28"/>
+    </w:p>
+    <w:p>
+      <w:pPr>
+        <w:pStyle w:val="5"/>
+        <w:bidi w:val="0"/>
+        <w:rPr>
+          <w:rFonts w:hint="default"/>
+          <w:lang w:val="en-US"/>
+        </w:rPr>
+      </w:pPr>
+      <w:bookmarkStart w:id="29" w:name="_Toc8133"/>
+      <w:r>
+        <w:rPr>
+          <w:rFonts w:hint="default"/>
+          <w:lang w:val="en-US"/>
+        </w:rPr>
+        <w:t>Composite</w:t>
+      </w:r>
+      <w:bookmarkEnd w:id="29"/>
+    </w:p>
+    <w:p>
+      <w:pPr>
+        <w:pStyle w:val="5"/>
+        <w:bidi w:val="0"/>
+        <w:rPr>
+          <w:rFonts w:hint="default"/>
+          <w:lang w:val="en-US"/>
+        </w:rPr>
+      </w:pPr>
+      <w:bookmarkStart w:id="30" w:name="_Toc30242"/>
+      <w:r>
+        <w:rPr>
+          <w:rFonts w:hint="default"/>
+          <w:lang w:val="en-US"/>
+        </w:rPr>
+        <w:t>Decorator</w:t>
+      </w:r>
+      <w:bookmarkEnd w:id="30"/>
+    </w:p>
+    <w:p>
+      <w:pPr>
+        <w:pStyle w:val="5"/>
+        <w:bidi w:val="0"/>
+        <w:rPr>
+          <w:rFonts w:hint="default"/>
+          <w:lang w:val="en-US"/>
+        </w:rPr>
+      </w:pPr>
+      <w:bookmarkStart w:id="31" w:name="_Toc19697"/>
+      <w:r>
+        <w:rPr>
+          <w:rFonts w:hint="default"/>
+          <w:lang w:val="en-US"/>
+        </w:rPr>
+        <w:t>Facade</w:t>
+      </w:r>
+      <w:bookmarkEnd w:id="31"/>
+    </w:p>
+    <w:p>
+      <w:pPr>
+        <w:pStyle w:val="5"/>
+        <w:bidi w:val="0"/>
+        <w:rPr>
+          <w:rFonts w:hint="default"/>
+          <w:lang w:val="en-US"/>
+        </w:rPr>
+      </w:pPr>
+      <w:bookmarkStart w:id="32" w:name="_Toc25217"/>
+      <w:r>
+        <w:rPr>
+          <w:rFonts w:hint="default"/>
+          <w:lang w:val="en-US"/>
+        </w:rPr>
+        <w:t>Flyweight</w:t>
+      </w:r>
+      <w:bookmarkEnd w:id="32"/>
+    </w:p>
+    <w:p>
+      <w:pPr>
+        <w:pStyle w:val="5"/>
+        <w:bidi w:val="0"/>
+        <w:rPr>
+          <w:rFonts w:hint="default"/>
+          <w:lang w:val="en-US"/>
+        </w:rPr>
+      </w:pPr>
+      <w:bookmarkStart w:id="33" w:name="_Toc7368"/>
+      <w:r>
+        <w:rPr>
+          <w:rFonts w:hint="default"/>
+          <w:lang w:val="en-US"/>
+        </w:rPr>
+        <w:t>Proxy</w:t>
+      </w:r>
+      <w:bookmarkEnd w:id="33"/>
+    </w:p>
+    <w:p>
+      <w:pPr>
+        <w:pStyle w:val="4"/>
+        <w:bidi w:val="0"/>
+        <w:rPr>
+          <w:rFonts w:hint="default"/>
+          <w:lang w:val="en-US"/>
+        </w:rPr>
+      </w:pPr>
+      <w:bookmarkStart w:id="34" w:name="_Toc31456"/>
+      <w:bookmarkStart w:id="35" w:name="_Toc25150"/>
+      <w:r>
+        <w:rPr>
+          <w:rFonts w:hint="default"/>
+          <w:lang w:val="en-US"/>
+        </w:rPr>
+        <w:t>Behavioral Patterns</w:t>
+      </w:r>
+      <w:bookmarkEnd w:id="34"/>
+      <w:bookmarkEnd w:id="35"/>
+    </w:p>
+    <w:p>
+      <w:pPr>
+        <w:rPr>
+          <w:rFonts w:hint="default"/>
+          <w:lang w:val="en-US"/>
+        </w:rPr>
+      </w:pPr>
+      <w:r>
+        <w:rPr>
+          <w:rFonts w:hint="default"/>
+          <w:lang w:val="en-US"/>
+        </w:rPr>
+        <w:t xml:space="preserve">These patterns are concerned with </w:t>
+      </w:r>
+      <w:r>
+        <w:rPr>
+          <w:rFonts w:hint="default"/>
+          <w:b/>
+          <w:bCs w:val="0"/>
+          <w:lang w:val="en-US"/>
+        </w:rPr>
+        <w:t>algorithms and the assignment of responsibilities between objects</w:t>
+      </w:r>
+      <w:r>
+        <w:rPr>
+          <w:rFonts w:hint="default"/>
+          <w:lang w:val="en-US"/>
+        </w:rPr>
+        <w:t>.</w:t>
+      </w:r>
+    </w:p>
+    <w:p>
+      <w:pPr>
+        <w:pStyle w:val="5"/>
+        <w:bidi w:val="0"/>
+        <w:rPr>
+          <w:rFonts w:hint="default"/>
+          <w:lang w:val="en-US"/>
+        </w:rPr>
+      </w:pPr>
+      <w:bookmarkStart w:id="36" w:name="_Toc17775"/>
+      <w:r>
+        <w:rPr>
+          <w:rFonts w:hint="default"/>
+          <w:lang w:val="en-US"/>
+        </w:rPr>
+        <w:t>Chain of Responsibility</w:t>
+      </w:r>
+      <w:bookmarkEnd w:id="36"/>
+    </w:p>
+    <w:p>
+      <w:pPr>
+        <w:pStyle w:val="5"/>
+        <w:bidi w:val="0"/>
+        <w:rPr>
+          <w:rFonts w:hint="default"/>
+          <w:lang w:val="en-US"/>
+        </w:rPr>
+      </w:pPr>
+      <w:bookmarkStart w:id="37" w:name="_Toc4047"/>
+      <w:r>
+        <w:rPr>
+          <w:rFonts w:hint="default"/>
+          <w:lang w:val="en-US"/>
+        </w:rPr>
+        <w:t>Command</w:t>
+      </w:r>
+      <w:bookmarkEnd w:id="37"/>
+    </w:p>
+    <w:p>
+      <w:pPr>
+        <w:pStyle w:val="5"/>
+        <w:bidi w:val="0"/>
+        <w:rPr>
+          <w:rFonts w:hint="default"/>
+          <w:lang w:val="en-US"/>
+        </w:rPr>
+      </w:pPr>
+      <w:bookmarkStart w:id="38" w:name="_Toc26820"/>
+      <w:r>
+        <w:rPr>
+          <w:rFonts w:hint="default"/>
+          <w:lang w:val="en-US"/>
+        </w:rPr>
+        <w:t>Iterator</w:t>
+      </w:r>
+      <w:bookmarkEnd w:id="38"/>
+    </w:p>
+    <w:p>
+      <w:pPr>
+        <w:pStyle w:val="5"/>
+        <w:bidi w:val="0"/>
+        <w:rPr>
+          <w:rFonts w:hint="default"/>
+          <w:lang w:val="en-US"/>
+        </w:rPr>
+      </w:pPr>
+      <w:bookmarkStart w:id="39" w:name="_Toc14811"/>
+      <w:r>
+        <w:rPr>
+          <w:rFonts w:hint="default"/>
+          <w:lang w:val="en-US"/>
+        </w:rPr>
+        <w:t>Mediator</w:t>
+      </w:r>
+      <w:bookmarkEnd w:id="39"/>
+    </w:p>
+    <w:p>
+      <w:pPr>
+        <w:pStyle w:val="5"/>
+        <w:bidi w:val="0"/>
+        <w:rPr>
+          <w:rFonts w:hint="default"/>
+          <w:lang w:val="en-US"/>
+        </w:rPr>
+      </w:pPr>
+      <w:bookmarkStart w:id="40" w:name="_Toc26147"/>
+      <w:r>
+        <w:rPr>
+          <w:rFonts w:hint="default"/>
+          <w:lang w:val="en-US"/>
+        </w:rPr>
+        <w:t>Memento</w:t>
+      </w:r>
+      <w:bookmarkEnd w:id="40"/>
+    </w:p>
+    <w:p>
+      <w:pPr>
+        <w:pStyle w:val="5"/>
+        <w:bidi w:val="0"/>
+        <w:rPr>
+          <w:rFonts w:hint="default"/>
+          <w:lang w:val="en-US"/>
+        </w:rPr>
+      </w:pPr>
+      <w:bookmarkStart w:id="41" w:name="_Toc10323"/>
+      <w:r>
+        <w:rPr>
+          <w:rFonts w:hint="default"/>
+          <w:lang w:val="en-US"/>
+        </w:rPr>
+        <w:t>Observer</w:t>
+      </w:r>
+      <w:bookmarkEnd w:id="41"/>
+    </w:p>
+    <w:p>
+      <w:pPr>
+        <w:pStyle w:val="5"/>
+        <w:bidi w:val="0"/>
+        <w:rPr>
+          <w:rFonts w:hint="default"/>
+          <w:lang w:val="en-US"/>
+        </w:rPr>
+      </w:pPr>
+      <w:bookmarkStart w:id="42" w:name="_Toc23454"/>
+      <w:r>
+        <w:rPr>
+          <w:rFonts w:hint="default"/>
+          <w:lang w:val="en-US"/>
+        </w:rPr>
+        <w:t>State</w:t>
+      </w:r>
+      <w:bookmarkEnd w:id="42"/>
+    </w:p>
+    <w:p>
+      <w:pPr>
+        <w:pStyle w:val="5"/>
+        <w:bidi w:val="0"/>
+        <w:rPr>
+          <w:rFonts w:hint="default"/>
+          <w:lang w:val="en-US"/>
+        </w:rPr>
+      </w:pPr>
+      <w:bookmarkStart w:id="43" w:name="_Toc10074"/>
+      <w:r>
+        <w:rPr>
+          <w:rFonts w:hint="default"/>
+          <w:lang w:val="en-US"/>
+        </w:rPr>
+        <w:t>Strategy</w:t>
+      </w:r>
+      <w:bookmarkEnd w:id="43"/>
+    </w:p>
+    <w:p>
+      <w:pPr>
+        <w:pStyle w:val="5"/>
+        <w:bidi w:val="0"/>
+        <w:rPr>
+          <w:rFonts w:hint="default"/>
+          <w:lang w:val="en-US"/>
+        </w:rPr>
+      </w:pPr>
+      <w:bookmarkStart w:id="44" w:name="_Toc22971"/>
+      <w:r>
+        <w:rPr>
+          <w:rFonts w:hint="default"/>
+          <w:lang w:val="en-US"/>
+        </w:rPr>
+        <w:t>Template method</w:t>
+      </w:r>
+      <w:bookmarkEnd w:id="44"/>
+    </w:p>
+    <w:p>
+      <w:pPr>
+        <w:pStyle w:val="5"/>
+        <w:bidi w:val="0"/>
+        <w:rPr>
+          <w:rFonts w:hint="default"/>
+          <w:lang w:val="en-US"/>
+        </w:rPr>
+      </w:pPr>
+      <w:bookmarkStart w:id="45" w:name="_Toc28302"/>
+      <w:r>
+        <w:rPr>
+          <w:rFonts w:hint="default"/>
+          <w:lang w:val="en-US"/>
+        </w:rPr>
+        <w:t>Visitor</w:t>
+      </w:r>
+      <w:bookmarkEnd w:id="45"/>
+    </w:p>
+    <w:p>
+      <w:pPr>
+        <w:rPr>
+          <w:rFonts w:hint="default"/>
+          <w:lang w:val="en-US"/>
+        </w:rPr>
+      </w:pPr>
+    </w:p>
+    <w:p>
+      <w:pPr>
+        <w:pStyle w:val="3"/>
+        <w:bidi w:val="0"/>
+        <w:rPr>
+          <w:rFonts w:hint="default"/>
+          <w:lang w:val="en-US"/>
+        </w:rPr>
+      </w:pPr>
+      <w:bookmarkStart w:id="46" w:name="_Toc18555"/>
+      <w:bookmarkStart w:id="47" w:name="_Toc9762"/>
       <w:r>
         <w:rPr>
           <w:rFonts w:hint="default"/>
@@ -2007,7 +4229,8 @@
         </w:rPr>
         <w:t>Microservices</w:t>
       </w:r>
-      <w:bookmarkEnd w:id="8"/>
+      <w:bookmarkEnd w:id="46"/>
+      <w:bookmarkEnd w:id="47"/>
     </w:p>
     <w:p>
       <w:pPr>
@@ -2018,7 +4241,8 @@
           <w:lang w:val="en-US"/>
         </w:rPr>
       </w:pPr>
-      <w:bookmarkStart w:id="9" w:name="_Toc25586"/>
+      <w:bookmarkStart w:id="48" w:name="_Toc15194"/>
+      <w:bookmarkStart w:id="49" w:name="_Toc28523"/>
       <w:r>
         <w:rPr>
           <w:rFonts w:hint="default"/>
@@ -2026,7 +4250,8 @@
         </w:rPr>
         <w:t>Kubernates</w:t>
       </w:r>
-      <w:bookmarkEnd w:id="9"/>
+      <w:bookmarkEnd w:id="48"/>
+      <w:bookmarkEnd w:id="49"/>
     </w:p>
     <w:p>
       <w:pPr>
@@ -2037,7 +4262,8 @@
           <w:lang w:val="en-US"/>
         </w:rPr>
       </w:pPr>
-      <w:bookmarkStart w:id="10" w:name="_Toc10656"/>
+      <w:bookmarkStart w:id="50" w:name="_Toc30107"/>
+      <w:bookmarkStart w:id="51" w:name="_Toc3317"/>
       <w:r>
         <w:rPr>
           <w:rFonts w:hint="default"/>
@@ -2045,7 +4271,8 @@
         </w:rPr>
         <w:t>Docker</w:t>
       </w:r>
-      <w:bookmarkEnd w:id="10"/>
+      <w:bookmarkEnd w:id="50"/>
+      <w:bookmarkEnd w:id="51"/>
     </w:p>
     <w:p>
       <w:pPr>
@@ -2056,7 +4283,8 @@
           <w:lang w:val="en-US"/>
         </w:rPr>
       </w:pPr>
-      <w:bookmarkStart w:id="11" w:name="_Toc21031"/>
+      <w:bookmarkStart w:id="52" w:name="_Toc23660"/>
+      <w:bookmarkStart w:id="53" w:name="_Toc11222"/>
       <w:r>
         <w:rPr>
           <w:rFonts w:hint="default"/>
@@ -2064,7 +4292,8 @@
         </w:rPr>
         <w:t>High Level</w:t>
       </w:r>
-      <w:bookmarkEnd w:id="11"/>
+      <w:bookmarkEnd w:id="52"/>
+      <w:bookmarkEnd w:id="53"/>
     </w:p>
     <w:p>
       <w:pPr>
@@ -2075,7 +4304,8 @@
           <w:lang w:val="en-US"/>
         </w:rPr>
       </w:pPr>
-      <w:bookmarkStart w:id="12" w:name="_Toc5259"/>
+      <w:bookmarkStart w:id="54" w:name="_Toc15526"/>
+      <w:bookmarkStart w:id="55" w:name="_Toc32162"/>
       <w:r>
         <w:rPr>
           <w:rFonts w:hint="default"/>
@@ -2083,7 +4313,8 @@
         </w:rPr>
         <w:t>Low Level</w:t>
       </w:r>
-      <w:bookmarkEnd w:id="12"/>
+      <w:bookmarkEnd w:id="54"/>
+      <w:bookmarkEnd w:id="55"/>
     </w:p>
     <w:sectPr>
       <w:pgSz w:w="11906" w:h="16838"/>
@@ -2110,7 +4341,7 @@
     <w:lsdException w:qFormat="1" w:unhideWhenUsed="0" w:uiPriority="0" w:semiHidden="0" w:name="heading 1"/>
     <w:lsdException w:qFormat="1" w:uiPriority="0" w:semiHidden="0" w:name="heading 2"/>
     <w:lsdException w:qFormat="1" w:uiPriority="0" w:semiHidden="0" w:name="heading 3"/>
-    <w:lsdException w:qFormat="1" w:uiPriority="0" w:name="heading 4"/>
+    <w:lsdException w:qFormat="1" w:uiPriority="0" w:semiHidden="0" w:name="heading 4"/>
     <w:lsdException w:qFormat="1" w:uiPriority="0" w:name="heading 5"/>
     <w:lsdException w:qFormat="1" w:uiPriority="0" w:name="heading 6"/>
     <w:lsdException w:qFormat="1" w:uiPriority="0" w:name="heading 7"/>
@@ -2427,12 +4658,31 @@
       <w:szCs w:val="32"/>
     </w:rPr>
   </w:style>
-  <w:style w:type="character" w:default="1" w:styleId="5">
+  <w:style w:type="paragraph" w:styleId="5">
+    <w:name w:val="heading 4"/>
+    <w:basedOn w:val="1"/>
+    <w:next w:val="1"/>
+    <w:unhideWhenUsed/>
+    <w:qFormat/>
+    <w:uiPriority w:val="0"/>
+    <w:pPr>
+      <w:keepNext/>
+      <w:keepLines/>
+      <w:spacing w:before="280" w:after="290" w:line="376" w:lineRule="auto"/>
+      <w:outlineLvl w:val="3"/>
+    </w:pPr>
+    <w:rPr>
+      <w:bCs w:val="0"/>
+      <w:sz w:val="28"/>
+      <w:szCs w:val="28"/>
+    </w:rPr>
+  </w:style>
+  <w:style w:type="character" w:default="1" w:styleId="6">
     <w:name w:val="Default Paragraph Font"/>
     <w:semiHidden/>
     <w:uiPriority w:val="0"/>
   </w:style>
-  <w:style w:type="table" w:default="1" w:styleId="6">
+  <w:style w:type="table" w:default="1" w:styleId="7">
     <w:name w:val="Normal Table"/>
     <w:semiHidden/>
     <w:uiPriority w:val="0"/>
@@ -2445,9 +4695,9 @@
       </w:tblCellMar>
     </w:tblPr>
   </w:style>
-  <w:style w:type="character" w:styleId="7">
+  <w:style w:type="character" w:styleId="8">
     <w:name w:val="FollowedHyperlink"/>
-    <w:basedOn w:val="5"/>
+    <w:basedOn w:val="6"/>
     <w:qFormat/>
     <w:uiPriority w:val="0"/>
     <w:rPr>
@@ -2455,9 +4705,9 @@
       <w:u w:val="single"/>
     </w:rPr>
   </w:style>
-  <w:style w:type="character" w:styleId="8">
+  <w:style w:type="character" w:styleId="9">
     <w:name w:val="Hyperlink"/>
-    <w:basedOn w:val="5"/>
+    <w:basedOn w:val="6"/>
     <w:qFormat/>
     <w:uiPriority w:val="0"/>
     <w:rPr>
@@ -2465,13 +4715,13 @@
       <w:u w:val="single"/>
     </w:rPr>
   </w:style>
-  <w:style w:type="paragraph" w:styleId="9">
+  <w:style w:type="paragraph" w:styleId="10">
     <w:name w:val="toc 1"/>
     <w:basedOn w:val="1"/>
     <w:next w:val="1"/>
     <w:uiPriority w:val="0"/>
   </w:style>
-  <w:style w:type="paragraph" w:styleId="10">
+  <w:style w:type="paragraph" w:styleId="11">
     <w:name w:val="toc 2"/>
     <w:basedOn w:val="1"/>
     <w:next w:val="1"/>
@@ -2480,13 +4730,22 @@
       <w:ind w:left="420" w:leftChars="200"/>
     </w:pPr>
   </w:style>
-  <w:style w:type="paragraph" w:styleId="11">
+  <w:style w:type="paragraph" w:styleId="12">
     <w:name w:val="toc 3"/>
     <w:basedOn w:val="1"/>
     <w:next w:val="1"/>
     <w:uiPriority w:val="0"/>
     <w:pPr>
       <w:ind w:left="840" w:leftChars="400"/>
+    </w:pPr>
+  </w:style>
+  <w:style w:type="paragraph" w:styleId="13">
+    <w:name w:val="toc 4"/>
+    <w:basedOn w:val="1"/>
+    <w:next w:val="1"/>
+    <w:uiPriority w:val="0"/>
+    <w:pPr>
+      <w:ind w:left="1260" w:leftChars="600"/>
     </w:pPr>
   </w:style>
 </w:styles>

</xml_diff>